<commit_message>
Cleaned up unused code.
</commit_message>
<xml_diff>
--- a/Source/Frameworks/Moppet.Lapa/Moppet.Lapa/Docs/Lapa.docx
+++ b/Source/Frameworks/Moppet.Lapa/Moppet.Lapa/Docs/Lapa.docx
@@ -1,10 +1,39 @@
 
 <file path=word/document.xml><?xml version="1.0" encoding="utf-8"?>
-<w:document xmlns:wpc="http://schemas.microsoft.com/office/word/2010/wordprocessingCanvas" xmlns:mc="http://schemas.openxmlformats.org/markup-compatibility/2006" xmlns:o="urn:schemas-microsoft-com:office:office" xmlns:r="http://schemas.openxmlformats.org/officeDocument/2006/relationships" xmlns:m="http://schemas.openxmlformats.org/officeDocument/2006/math" xmlns:v="urn:schemas-microsoft-com:vml" xmlns:wp14="http://schemas.microsoft.com/office/word/2010/wordprocessingDrawing" xmlns:wp="http://schemas.openxmlformats.org/drawingml/2006/wordprocessingDrawing" xmlns:w10="urn:schemas-microsoft-com:office:word" xmlns:w="http://schemas.openxmlformats.org/wordprocessingml/2006/main" xmlns:w14="http://schemas.microsoft.com/office/word/2010/wordml" xmlns:w15="http://schemas.microsoft.com/office/word/2012/wordml" xmlns:wpg="http://schemas.microsoft.com/office/word/2010/wordprocessingGroup" xmlns:wpi="http://schemas.microsoft.com/office/word/2010/wordprocessingInk" xmlns:wne="http://schemas.microsoft.com/office/word/2006/wordml" xmlns:wps="http://schemas.microsoft.com/office/word/2010/wordprocessingShape" mc:Ignorable="w14 w15 wp14">
+<w:document xmlns:wpc="http://schemas.microsoft.com/office/word/2010/wordprocessingCanvas" xmlns:cx="http://schemas.microsoft.com/office/drawing/2014/chartex" xmlns:cx1="http://schemas.microsoft.com/office/drawing/2015/9/8/chartex" xmlns:cx2="http://schemas.microsoft.com/office/drawing/2015/10/21/chartex" xmlns:cx3="http://schemas.microsoft.com/office/drawing/2016/5/9/chartex" xmlns:cx4="http://schemas.microsoft.com/office/drawing/2016/5/10/chartex" xmlns:cx5="http://schemas.microsoft.com/office/drawing/2016/5/11/chartex" xmlns:cx6="http://schemas.microsoft.com/office/drawing/2016/5/12/chartex" xmlns:cx7="http://schemas.microsoft.com/office/drawing/2016/5/13/chartex" xmlns:cx8="http://schemas.microsoft.com/office/drawing/2016/5/14/chartex" xmlns:mc="http://schemas.openxmlformats.org/markup-compatibility/2006" xmlns:aink="http://schemas.microsoft.com/office/drawing/2016/ink" xmlns:am3d="http://schemas.microsoft.com/office/drawing/2017/model3d" xmlns:o="urn:schemas-microsoft-com:office:office" xmlns:r="http://schemas.openxmlformats.org/officeDocument/2006/relationships" xmlns:m="http://schemas.openxmlformats.org/officeDocument/2006/math" xmlns:v="urn:schemas-microsoft-com:vml" xmlns:wp14="http://schemas.microsoft.com/office/word/2010/wordprocessingDrawing" xmlns:wp="http://schemas.openxmlformats.org/drawingml/2006/wordprocessingDrawing" xmlns:w10="urn:schemas-microsoft-com:office:word" xmlns:w="http://schemas.openxmlformats.org/wordprocessingml/2006/main" xmlns:w14="http://schemas.microsoft.com/office/word/2010/wordml" xmlns:w15="http://schemas.microsoft.com/office/word/2012/wordml" xmlns:w16cex="http://schemas.microsoft.com/office/word/2018/wordml/cex" xmlns:w16cid="http://schemas.microsoft.com/office/word/2016/wordml/cid" xmlns:w16="http://schemas.microsoft.com/office/word/2018/wordml" xmlns:w16sdtdh="http://schemas.microsoft.com/office/word/2020/wordml/sdtdatahash" xmlns:w16se="http://schemas.microsoft.com/office/word/2015/wordml/symex" xmlns:wpg="http://schemas.microsoft.com/office/word/2010/wordprocessingGroup" xmlns:wpi="http://schemas.microsoft.com/office/word/2010/wordprocessingInk" xmlns:wne="http://schemas.microsoft.com/office/word/2006/wordml" xmlns:wps="http://schemas.microsoft.com/office/word/2010/wordprocessingShape" mc:Ignorable="w14 w15 w16se w16cid w16 w16cex w16sdtdh wp14">
   <w:body>
     <w:p>
-      <w:pPr>
-        <w:pStyle w:val="Kop1"/>
+      <w:r>
+        <w:t>Copyright © Yaroslavov Alexander 2010</w:t>
+      </w:r>
+    </w:p>
+    <w:p>
+      <w:r>
+        <w:t>Contact:</w:t>
+      </w:r>
+    </w:p>
+    <w:p>
+      <w:r>
+        <w:t>Phone: +7(906)827-27-51</w:t>
+      </w:r>
+    </w:p>
+    <w:p>
+      <w:r>
+        <w:t xml:space="preserve">Email: </w:t>
+      </w:r>
+      <w:hyperlink r:id="rId6" w:history="1">
+        <w:r>
+          <w:rPr>
+            <w:rStyle w:val="Hyperlink"/>
+          </w:rPr>
+          <w:t>x-ronos@yandex.ru</w:t>
+        </w:r>
+      </w:hyperlink>
+    </w:p>
+    <w:p/>
+    <w:p>
+      <w:pPr>
+        <w:pStyle w:val="Heading1"/>
         <w:rPr>
           <w:lang w:val="en-US"/>
         </w:rPr>
@@ -53,7 +82,7 @@
     </w:p>
     <w:p>
       <w:pPr>
-        <w:pStyle w:val="Kop2"/>
+        <w:pStyle w:val="Heading2"/>
       </w:pPr>
       <w:r>
         <w:t>Function against algorithms</w:t>
@@ -71,7 +100,7 @@
     </w:p>
     <w:p>
       <w:pPr>
-        <w:pStyle w:val="Lijstalinea"/>
+        <w:pStyle w:val="ListParagraph"/>
         <w:numPr>
           <w:ilvl w:val="0"/>
           <w:numId w:val="6"/>
@@ -83,7 +112,7 @@
     </w:p>
     <w:p>
       <w:pPr>
-        <w:pStyle w:val="Lijstalinea"/>
+        <w:pStyle w:val="ListParagraph"/>
         <w:numPr>
           <w:ilvl w:val="0"/>
           <w:numId w:val="6"/>
@@ -95,7 +124,7 @@
     </w:p>
     <w:p>
       <w:pPr>
-        <w:pStyle w:val="Lijstalinea"/>
+        <w:pStyle w:val="ListParagraph"/>
         <w:numPr>
           <w:ilvl w:val="0"/>
           <w:numId w:val="6"/>
@@ -107,7 +136,7 @@
     </w:p>
     <w:p>
       <w:pPr>
-        <w:pStyle w:val="Lijstalinea"/>
+        <w:pStyle w:val="ListParagraph"/>
         <w:numPr>
           <w:ilvl w:val="0"/>
           <w:numId w:val="6"/>
@@ -119,7 +148,7 @@
     </w:p>
     <w:p>
       <w:pPr>
-        <w:pStyle w:val="Lijstalinea"/>
+        <w:pStyle w:val="ListParagraph"/>
         <w:numPr>
           <w:ilvl w:val="0"/>
           <w:numId w:val="6"/>
@@ -131,7 +160,7 @@
     </w:p>
     <w:p>
       <w:pPr>
-        <w:pStyle w:val="Lijstalinea"/>
+        <w:pStyle w:val="ListParagraph"/>
         <w:numPr>
           <w:ilvl w:val="0"/>
           <w:numId w:val="6"/>
@@ -143,7 +172,7 @@
     </w:p>
     <w:p>
       <w:pPr>
-        <w:pStyle w:val="Lijstalinea"/>
+        <w:pStyle w:val="ListParagraph"/>
         <w:numPr>
           <w:ilvl w:val="0"/>
           <w:numId w:val="6"/>
@@ -155,7 +184,11 @@
     </w:p>
     <w:p>
       <w:r>
-        <w:t>And so, the functional approach, in simple terms, operates mainly functions as objects, as well as function arguments. Well, as arguments can also be other functions, because the function - is the data object. It turns out that almost all in the functional approach is to express some functions through the other. Very similar to what it looks like in mathematics. And even cycles in many cases are built using recursion.</w:t>
+        <w:t xml:space="preserve">And so, the functional approach, in simple terms, operates mainly functions as objects, as well as function arguments. Well, as arguments can also be other functions, because the function - is the data object. It turns out that almost all in the functional approach is to express some functions through the </w:t>
+      </w:r>
+      <w:r>
+        <w:lastRenderedPageBreak/>
+        <w:t>other. Very similar to what it looks like in mathematics. And even cycles in many cases are built using recursion.</w:t>
       </w:r>
     </w:p>
     <w:p>
@@ -174,7 +207,6 @@
     </w:p>
     <w:p>
       <w:r>
-        <w:lastRenderedPageBreak/>
         <w:t xml:space="preserve">And it means that we can operate functions as anything: </w:t>
       </w:r>
     </w:p>
@@ -198,7 +230,7 @@
     </w:p>
     <w:p>
       <w:pPr>
-        <w:pStyle w:val="Kop2"/>
+        <w:pStyle w:val="Heading2"/>
       </w:pPr>
       <w:r>
         <w:t>definitions</w:t>
@@ -251,6 +283,7 @@
     </w:p>
     <w:p>
       <w:r>
+        <w:lastRenderedPageBreak/>
         <w:t>With a particular grammar , usually associated a specific type of algorithm - analyzer capable to recognize the language's grammar : finite state machine ; one-or two-way pushdown automaton ; Turing machine , etc.</w:t>
       </w:r>
     </w:p>
@@ -270,14 +303,11 @@
     </w:p>
     <w:p>
       <w:pPr>
-        <w:pStyle w:val="Kop2"/>
-      </w:pPr>
-      <w:r>
-        <w:lastRenderedPageBreak/>
+        <w:pStyle w:val="Heading2"/>
+      </w:pPr>
+      <w:r>
         <w:t>combinators</w:t>
       </w:r>
-      <w:bookmarkStart w:id="0" w:name="_GoBack"/>
-      <w:bookmarkEnd w:id="0"/>
     </w:p>
     <w:p>
       <w:r>
@@ -339,7 +369,7 @@
     </w:p>
     <w:p>
       <w:pPr>
-        <w:pStyle w:val="Lijstalinea"/>
+        <w:pStyle w:val="ListParagraph"/>
         <w:numPr>
           <w:ilvl w:val="0"/>
           <w:numId w:val="1"/>
@@ -386,7 +416,7 @@
     </w:p>
     <w:p>
       <w:pPr>
-        <w:pStyle w:val="Lijstalinea"/>
+        <w:pStyle w:val="ListParagraph"/>
         <w:numPr>
           <w:ilvl w:val="0"/>
           <w:numId w:val="1"/>
@@ -398,7 +428,7 @@
     </w:p>
     <w:p>
       <w:pPr>
-        <w:pStyle w:val="Lijstalinea"/>
+        <w:pStyle w:val="ListParagraph"/>
       </w:pPr>
     </w:p>
     <w:p>
@@ -436,6 +466,7 @@
     </w:p>
     <w:p>
       <w:r>
+        <w:lastRenderedPageBreak/>
         <w:t>Also combinators, we still need some elementary parsers. What we need is something to combine with something!?</w:t>
       </w:r>
     </w:p>
@@ -588,7 +619,6 @@
         <w:rPr>
           <w:lang w:val="ru-RU"/>
         </w:rPr>
-        <w:lastRenderedPageBreak/>
         <w:tab/>
         <w:t>public int Length;</w:t>
       </w:r>
@@ -1310,6 +1340,7 @@
         <w:rPr>
           <w:lang w:val="ru-RU"/>
         </w:rPr>
+        <w:lastRenderedPageBreak/>
         <w:t xml:space="preserve">  </w:t>
       </w:r>
       <w:r>
@@ -1607,7 +1638,6 @@
         <w:rPr>
           <w:lang w:val="ru-RU"/>
         </w:rPr>
-        <w:lastRenderedPageBreak/>
         <w:t xml:space="preserve">  </w:t>
       </w:r>
       <w:r>
@@ -2280,6 +2310,7 @@
     </w:p>
     <w:p>
       <w:r>
+        <w:lastRenderedPageBreak/>
         <w:t xml:space="preserve">Mathematically and / or functionally we could say this: Char function takes a predicate lambda, which is a function of displaying a set of alphabet letters on a binary set of belonging to something, for example, you can display the alphabet (or set of characters) into a plurality of accessories to the numbers, t . e (3,4, B, C, 9) -&gt; (1,1,0,0,1). </w:t>
       </w:r>
     </w:p>
@@ -2410,7 +2441,6 @@
         <w:rPr>
           <w:lang w:val="ru-RU"/>
         </w:rPr>
-        <w:lastRenderedPageBreak/>
         <w:tab/>
       </w:r>
       <w:r>
@@ -2969,7 +2999,7 @@
     </w:p>
     <w:p>
       <w:pPr>
-        <w:pStyle w:val="Kop2"/>
+        <w:pStyle w:val="Heading2"/>
         <w:rPr>
           <w:rFonts w:asciiTheme="minorHAnsi" w:eastAsiaTheme="minorHAnsi" w:hAnsiTheme="minorHAnsi" w:cstheme="minorBidi"/>
           <w:b w:val="0"/>
@@ -2988,12 +3018,13 @@
           <w:sz w:val="22"/>
           <w:szCs w:val="22"/>
         </w:rPr>
+        <w:lastRenderedPageBreak/>
         <w:t>Well, everything seems to work out. Now you can see that even with a schemer and two primitive parsers already possible to make relatively complex structures.</w:t>
       </w:r>
     </w:p>
     <w:p>
       <w:pPr>
-        <w:pStyle w:val="Kop2"/>
+        <w:pStyle w:val="Heading2"/>
       </w:pPr>
       <w:r>
         <w:t>Квантификаторы (</w:t>
@@ -3020,7 +3051,7 @@
     </w:p>
     <w:p>
       <w:pPr>
-        <w:pStyle w:val="Lijstalinea"/>
+        <w:pStyle w:val="ListParagraph"/>
         <w:numPr>
           <w:ilvl w:val="0"/>
           <w:numId w:val="2"/>
@@ -3032,7 +3063,7 @@
     </w:p>
     <w:p>
       <w:pPr>
-        <w:pStyle w:val="Lijstalinea"/>
+        <w:pStyle w:val="ListParagraph"/>
         <w:numPr>
           <w:ilvl w:val="0"/>
           <w:numId w:val="2"/>
@@ -3044,14 +3075,13 @@
     </w:p>
     <w:p>
       <w:pPr>
-        <w:pStyle w:val="Lijstalinea"/>
+        <w:pStyle w:val="ListParagraph"/>
         <w:numPr>
           <w:ilvl w:val="0"/>
           <w:numId w:val="2"/>
         </w:numPr>
       </w:pPr>
       <w:r>
-        <w:lastRenderedPageBreak/>
         <w:t>Identify ellipsis.</w:t>
       </w:r>
     </w:p>
@@ -4011,7 +4041,6 @@
         <w:rPr>
           <w:lang w:val="ru-RU"/>
         </w:rPr>
-        <w:lastRenderedPageBreak/>
         <w:tab/>
         <w:t>yield return left;</w:t>
       </w:r>
@@ -4142,7 +4171,7 @@
     </w:p>
     <w:p>
       <w:pPr>
-        <w:pStyle w:val="Lijstalinea"/>
+        <w:pStyle w:val="ListParagraph"/>
         <w:numPr>
           <w:ilvl w:val="0"/>
           <w:numId w:val="3"/>
@@ -4154,7 +4183,7 @@
     </w:p>
     <w:p>
       <w:pPr>
-        <w:pStyle w:val="Lijstalinea"/>
+        <w:pStyle w:val="ListParagraph"/>
         <w:numPr>
           <w:ilvl w:val="0"/>
           <w:numId w:val="3"/>
@@ -4166,7 +4195,7 @@
     </w:p>
     <w:p>
       <w:pPr>
-        <w:pStyle w:val="Lijstalinea"/>
+        <w:pStyle w:val="ListParagraph"/>
         <w:numPr>
           <w:ilvl w:val="0"/>
           <w:numId w:val="3"/>
@@ -4178,7 +4207,7 @@
     </w:p>
     <w:p>
       <w:pPr>
-        <w:pStyle w:val="Lijstalinea"/>
+        <w:pStyle w:val="ListParagraph"/>
         <w:numPr>
           <w:ilvl w:val="0"/>
           <w:numId w:val="3"/>
@@ -4195,7 +4224,7 @@
     </w:p>
     <w:tbl>
       <w:tblPr>
-        <w:tblStyle w:val="Tabelraster"/>
+        <w:tblStyle w:val="TableGrid"/>
         <w:tblW w:w="0" w:type="auto"/>
         <w:tblLook w:val="04A0" w:firstRow="1" w:lastRow="0" w:firstColumn="1" w:lastColumn="0" w:noHBand="0" w:noVBand="1"/>
       </w:tblPr>
@@ -4210,7 +4239,7 @@
           </w:tcPr>
           <w:p>
             <w:pPr>
-              <w:pStyle w:val="Geenafstand"/>
+              <w:pStyle w:val="NoSpacing"/>
               <w:rPr>
                 <w:lang w:val="en-US"/>
               </w:rPr>
@@ -4241,7 +4270,7 @@
           </w:tcPr>
           <w:p>
             <w:pPr>
-              <w:pStyle w:val="Geenafstand"/>
+              <w:pStyle w:val="NoSpacing"/>
             </w:pPr>
             <w:r>
               <w:t>Three-digit or four-digit search integer.</w:t>
@@ -4256,7 +4285,7 @@
           </w:tcPr>
           <w:p>
             <w:pPr>
-              <w:pStyle w:val="Geenafstand"/>
+              <w:pStyle w:val="NoSpacing"/>
               <w:rPr>
                 <w:lang w:val="en-US"/>
               </w:rPr>
@@ -4281,7 +4310,7 @@
           </w:tcPr>
           <w:p>
             <w:pPr>
-              <w:pStyle w:val="Geenafstand"/>
+              <w:pStyle w:val="NoSpacing"/>
             </w:pPr>
             <w:r>
               <w:t>Search space zero or more times.</w:t>
@@ -4296,7 +4325,7 @@
           </w:tcPr>
           <w:p>
             <w:pPr>
-              <w:pStyle w:val="Geenafstand"/>
+              <w:pStyle w:val="NoSpacing"/>
               <w:rPr>
                 <w:lang w:val="en-US"/>
               </w:rPr>
@@ -4305,7 +4334,21 @@
               <w:rPr>
                 <w:lang w:val="en-US"/>
               </w:rPr>
-              <w:t>\s{0,}</w:t>
+              <w:t>\</w:t>
+            </w:r>
+            <w:proofErr w:type="gramStart"/>
+            <w:r>
+              <w:rPr>
+                <w:lang w:val="en-US"/>
+              </w:rPr>
+              <w:t>s{</w:t>
+            </w:r>
+            <w:proofErr w:type="gramEnd"/>
+            <w:r>
+              <w:rPr>
+                <w:lang w:val="en-US"/>
+              </w:rPr>
+              <w:t>0,}</w:t>
             </w:r>
           </w:p>
         </w:tc>
@@ -4315,7 +4358,7 @@
           </w:tcPr>
           <w:p>
             <w:pPr>
-              <w:pStyle w:val="Geenafstand"/>
+              <w:pStyle w:val="NoSpacing"/>
             </w:pPr>
             <w:r>
               <w:t>Same as \s*</w:t>
@@ -4330,7 +4373,7 @@
           </w:tcPr>
           <w:p>
             <w:pPr>
-              <w:pStyle w:val="Geenafstand"/>
+              <w:pStyle w:val="NoSpacing"/>
               <w:rPr>
                 <w:lang w:val="en-US"/>
               </w:rPr>
@@ -4339,7 +4382,21 @@
               <w:rPr>
                 <w:lang w:val="en-US"/>
               </w:rPr>
-              <w:t>\.(.|\n)+?\.\.\.</w:t>
+              <w:t>\.</w:t>
+            </w:r>
+            <w:proofErr w:type="gramStart"/>
+            <w:r>
+              <w:rPr>
+                <w:lang w:val="en-US"/>
+              </w:rPr>
+              <w:t>(.|</w:t>
+            </w:r>
+            <w:proofErr w:type="gramEnd"/>
+            <w:r>
+              <w:rPr>
+                <w:lang w:val="en-US"/>
+              </w:rPr>
+              <w:t>\n)+?\.\.\.</w:t>
             </w:r>
           </w:p>
         </w:tc>
@@ -4349,7 +4406,7 @@
           </w:tcPr>
           <w:p>
             <w:pPr>
-              <w:pStyle w:val="Geenafstand"/>
+              <w:pStyle w:val="NoSpacing"/>
             </w:pPr>
             <w:r>
               <w:t xml:space="preserve">Expression to search for a string in our example «. A.. B ...». </w:t>
@@ -4357,7 +4414,7 @@
           </w:p>
           <w:p>
             <w:pPr>
-              <w:pStyle w:val="Geenafstand"/>
+              <w:pStyle w:val="NoSpacing"/>
             </w:pPr>
             <w:r>
               <w:t>Plus with the question "+?" - Is not greedy quantifier, which looks for a match for the expression (.|\</w:t>
@@ -4374,7 +4431,7 @@
           </w:p>
           <w:p>
             <w:pPr>
-              <w:pStyle w:val="Geenafstand"/>
+              <w:pStyle w:val="NoSpacing"/>
             </w:pPr>
             <w:r>
               <w:t>If instead of "?" Put "+", then get sverhzhadnuyu (jealous) quantification, in which the title match will be found.</w:t>
@@ -4545,6 +4602,7 @@
         <w:pStyle w:val="a"/>
       </w:pPr>
       <w:r>
+        <w:lastRenderedPageBreak/>
         <w:tab/>
       </w:r>
       <w:r>
@@ -4806,340 +4864,777 @@
         <w:rPr>
           <w:lang w:val="ru-RU"/>
         </w:rPr>
+        <w:t xml:space="preserve">                            // </w:t>
+      </w:r>
+      <w:r>
+        <w:rPr>
+          <w:lang w:val="ru-RU"/>
+        </w:rPr>
+        <w:t>apply for each option right parser.</w:t>
+      </w:r>
+    </w:p>
+    <w:p>
+      <w:pPr>
+        <w:pStyle w:val="a"/>
+        <w:rPr>
+          <w:lang w:val="ru-RU"/>
+        </w:rPr>
+      </w:pPr>
+      <w:r>
+        <w:rPr>
+          <w:lang w:val="ru-RU"/>
+        </w:rPr>
+        <w:t xml:space="preserve">    </w:t>
+      </w:r>
+      <w:r>
+        <w:t>let</w:t>
+      </w:r>
+      <w:r>
+        <w:rPr>
+          <w:lang w:val="ru-RU"/>
+        </w:rPr>
+        <w:t xml:space="preserve"> </w:t>
+      </w:r>
+      <w:r>
+        <w:t>rs</w:t>
+      </w:r>
+      <w:r>
+        <w:rPr>
+          <w:lang w:val="ru-RU"/>
+        </w:rPr>
+        <w:t xml:space="preserve"> = </w:t>
+      </w:r>
+      <w:r>
+        <w:t>right</w:t>
+      </w:r>
+      <w:r>
+        <w:rPr>
+          <w:lang w:val="ru-RU"/>
+        </w:rPr>
+        <w:t>(</w:t>
+      </w:r>
+      <w:r>
+        <w:t>l</w:t>
+      </w:r>
+      <w:r>
+        <w:rPr>
+          <w:lang w:val="ru-RU"/>
+        </w:rPr>
+        <w:t>.</w:t>
+      </w:r>
+      <w:r>
+        <w:t>Rest</w:t>
+      </w:r>
+      <w:r>
+        <w:rPr>
+          <w:lang w:val="ru-RU"/>
+        </w:rPr>
+        <w:t xml:space="preserve">)  // </w:t>
+      </w:r>
+      <w:r>
+        <w:rPr>
+          <w:lang w:val="ru-RU"/>
+        </w:rPr>
+        <w:t>Apply for each balance right parser</w:t>
+      </w:r>
+    </w:p>
+    <w:p>
+      <w:pPr>
+        <w:pStyle w:val="a"/>
+        <w:rPr>
+          <w:lang w:val="ru-RU"/>
+        </w:rPr>
+      </w:pPr>
+      <w:r>
+        <w:rPr>
+          <w:lang w:val="ru-RU"/>
+        </w:rPr>
+        <w:t xml:space="preserve">    </w:t>
+      </w:r>
+      <w:r>
+        <w:t>where</w:t>
+      </w:r>
+      <w:r>
+        <w:rPr>
+          <w:lang w:val="ru-RU"/>
+        </w:rPr>
+        <w:t xml:space="preserve"> </w:t>
+      </w:r>
+      <w:r>
+        <w:t>rs</w:t>
+      </w:r>
+      <w:r>
+        <w:rPr>
+          <w:lang w:val="ru-RU"/>
+        </w:rPr>
+        <w:t>.</w:t>
+      </w:r>
+      <w:r>
+        <w:t>Any</w:t>
+      </w:r>
+      <w:r>
+        <w:rPr>
+          <w:lang w:val="ru-RU"/>
+        </w:rPr>
+        <w:t xml:space="preserve">()          // </w:t>
+      </w:r>
+      <w:r>
+        <w:rPr>
+          <w:lang w:val="ru-RU"/>
+        </w:rPr>
+        <w:t>Select only those results for which there is</w:t>
+      </w:r>
+    </w:p>
+    <w:p>
+      <w:pPr>
+        <w:pStyle w:val="a"/>
+        <w:rPr>
+          <w:lang w:val="ru-RU"/>
+        </w:rPr>
+      </w:pPr>
+      <w:r>
+        <w:rPr>
+          <w:lang w:val="ru-RU"/>
+        </w:rPr>
+        <w:t xml:space="preserve">                            // </w:t>
+      </w:r>
+      <w:r>
+        <w:rPr>
+          <w:lang w:val="ru-RU"/>
+        </w:rPr>
+        <w:t>parsing options right parser</w:t>
+      </w:r>
+    </w:p>
+    <w:p>
+      <w:pPr>
+        <w:pStyle w:val="a"/>
+        <w:rPr>
+          <w:lang w:val="ru-RU"/>
+        </w:rPr>
+      </w:pPr>
+      <w:r>
+        <w:rPr>
+          <w:lang w:val="ru-RU"/>
+        </w:rPr>
+        <w:t xml:space="preserve">    </w:t>
+      </w:r>
+      <w:r>
+        <w:t>select</w:t>
+      </w:r>
+      <w:r>
+        <w:rPr>
+          <w:lang w:val="ru-RU"/>
+        </w:rPr>
+        <w:t xml:space="preserve"> </w:t>
+      </w:r>
+      <w:r>
+        <w:t>rs</w:t>
+      </w:r>
+      <w:r>
+        <w:rPr>
+          <w:lang w:val="ru-RU"/>
+        </w:rPr>
+        <w:t>.</w:t>
+      </w:r>
+      <w:r>
+        <w:t>Select</w:t>
+      </w:r>
+      <w:r>
+        <w:rPr>
+          <w:lang w:val="ru-RU"/>
+        </w:rPr>
+        <w:t>(</w:t>
+      </w:r>
+      <w:r>
+        <w:t>r</w:t>
+      </w:r>
+      <w:r>
+        <w:rPr>
+          <w:lang w:val="ru-RU"/>
+        </w:rPr>
+        <w:t xml:space="preserve"> =&gt; </w:t>
+      </w:r>
+      <w:r>
+        <w:t>LpResult</w:t>
+      </w:r>
+      <w:r>
+        <w:rPr>
+          <w:lang w:val="ru-RU"/>
+        </w:rPr>
+        <w:t>.</w:t>
+      </w:r>
+      <w:r>
+        <w:t>Concat</w:t>
+      </w:r>
+      <w:r>
+        <w:rPr>
+          <w:lang w:val="ru-RU"/>
+        </w:rPr>
+        <w:t>(</w:t>
+      </w:r>
+      <w:r>
+        <w:t>l</w:t>
+      </w:r>
+      <w:r>
+        <w:rPr>
+          <w:lang w:val="ru-RU"/>
+        </w:rPr>
+        <w:t xml:space="preserve">, </w:t>
+      </w:r>
+      <w:r>
+        <w:t>r</w:t>
+      </w:r>
+      <w:r>
+        <w:rPr>
+          <w:lang w:val="ru-RU"/>
+        </w:rPr>
+        <w:t xml:space="preserve">)) // </w:t>
+      </w:r>
+      <w:r>
+        <w:rPr>
+          <w:lang w:val="ru-RU"/>
+        </w:rPr>
+        <w:t xml:space="preserve">Combine the results of the </w:t>
+      </w:r>
+      <w:r>
+        <w:rPr>
+          <w:lang w:val="ru-RU"/>
+        </w:rPr>
+        <w:br/>
+      </w:r>
+      <w:r>
+        <w:t xml:space="preserve">                                                    </w:t>
+      </w:r>
+      <w:r>
+        <w:rPr>
+          <w:lang w:val="ru-RU"/>
+        </w:rPr>
+        <w:t>previous</w:t>
+      </w:r>
+    </w:p>
+    <w:p>
+      <w:pPr>
+        <w:pStyle w:val="a"/>
+        <w:rPr>
+          <w:lang w:val="ru-RU"/>
+        </w:rPr>
+      </w:pPr>
+      <w:r>
+        <w:rPr>
+          <w:lang w:val="ru-RU"/>
+        </w:rPr>
+        <w:t xml:space="preserve">                                                 // </w:t>
+      </w:r>
+      <w:r>
+        <w:rPr>
+          <w:lang w:val="ru-RU"/>
+        </w:rPr>
+        <w:t>Compliance with the following</w:t>
+      </w:r>
+    </w:p>
+    <w:p>
+      <w:pPr>
+        <w:pStyle w:val="a"/>
+        <w:rPr>
+          <w:lang w:val="ru-RU"/>
+        </w:rPr>
+      </w:pPr>
+      <w:r>
+        <w:rPr>
+          <w:lang w:val="ru-RU"/>
+        </w:rPr>
+        <w:t xml:space="preserve">  ).</w:t>
+      </w:r>
+    </w:p>
+    <w:p>
+      <w:pPr>
+        <w:pStyle w:val="a"/>
+        <w:rPr>
+          <w:lang w:val="ru-RU"/>
+        </w:rPr>
+      </w:pPr>
+      <w:r>
+        <w:rPr>
+          <w:lang w:val="ru-RU"/>
+        </w:rPr>
+        <w:t xml:space="preserve">  </w:t>
+      </w:r>
+      <w:r>
+        <w:t>SelectMany</w:t>
+      </w:r>
+      <w:r>
+        <w:rPr>
+          <w:lang w:val="ru-RU"/>
+        </w:rPr>
+        <w:t>(</w:t>
+      </w:r>
+      <w:r>
+        <w:t>sec</w:t>
+      </w:r>
+      <w:r>
+        <w:rPr>
+          <w:lang w:val="ru-RU"/>
+        </w:rPr>
+        <w:t xml:space="preserve"> =&gt; </w:t>
+      </w:r>
+      <w:r>
+        <w:t>sec</w:t>
+      </w:r>
+      <w:r>
+        <w:rPr>
+          <w:lang w:val="ru-RU"/>
+        </w:rPr>
+        <w:t xml:space="preserve">);   // </w:t>
+      </w:r>
+      <w:r>
+        <w:rPr>
+          <w:lang w:val="ru-RU"/>
+        </w:rPr>
+        <w:t>Combine the results section</w:t>
+      </w:r>
+      <w:r>
+        <w:rPr>
+          <w:lang w:val="ru-RU"/>
+        </w:rPr>
+        <w:t>.</w:t>
+      </w:r>
+    </w:p>
+    <w:p>
+      <w:pPr>
+        <w:pStyle w:val="a"/>
+        <w:rPr>
+          <w:lang w:val="ru-RU"/>
+        </w:rPr>
+      </w:pPr>
+      <w:r>
+        <w:rPr>
+          <w:lang w:val="ru-RU"/>
+        </w:rPr>
+        <w:t>}</w:t>
+      </w:r>
+    </w:p>
+    <w:p/>
+    <w:p>
+      <w:pPr>
+        <w:pStyle w:val="a1"/>
+      </w:pPr>
+      <w:r>
+        <w:rPr>
+          <w:b/>
+        </w:rPr>
+        <w:t>Interesting</w:t>
+      </w:r>
+      <w:r>
+        <w:rPr>
+          <w:b/>
+        </w:rPr>
+        <w:br/>
+      </w:r>
+      <w:r>
+        <w:t>Certainly at this point some of you have already thought about the fact that we already have to deal with two types of parsers one of which - LpsParser, is just a special case of the parser LpmParser. So is it possible to leave only one option LpmParser? You can ! But I would like you to explain why a particular case easy to leave (the first type parser ) :</w:t>
+      </w:r>
+    </w:p>
+    <w:p>
+      <w:pPr>
+        <w:pStyle w:val="a1"/>
+      </w:pPr>
+      <w:r>
+        <w:t>- Private parser implementation with a result ( option parsing ) is almost always faster ;</w:t>
+      </w:r>
+    </w:p>
+    <w:p>
+      <w:pPr>
+        <w:pStyle w:val="a1"/>
+      </w:pPr>
+      <w:r>
+        <w:t>- The analysis of the text is always important to understand what algorithm you use, and what options are now indiscriminately ;</w:t>
+      </w:r>
+    </w:p>
+    <w:p>
+      <w:pPr>
+        <w:pStyle w:val="a1"/>
+      </w:pPr>
+      <w:r>
+        <w:t>- By combining parsers , and then you will receive one type of parser output , which will significantly improve the control and understanding of the principles of combination, as well as simplify debugging.</w:t>
+      </w:r>
+    </w:p>
+    <w:p>
+      <w:r>
+        <w:t>The following combinators (for different combinations of Lps and Lpm parsers) propose to implement their own, so that we can finally implement the parser for our example (well, who points):</w:t>
+      </w:r>
+    </w:p>
+    <w:p>
+      <w:pPr>
+        <w:pStyle w:val="a"/>
+      </w:pPr>
+      <w:r>
+        <w:t>public static LpmParser And(this LpsParser left, LpmParser right)</w:t>
+      </w:r>
+      <w:r>
+        <w:t xml:space="preserve"> { ... }</w:t>
+      </w:r>
+    </w:p>
+    <w:p>
+      <w:pPr>
+        <w:pStyle w:val="a"/>
+        <w:rPr>
+          <w:lang w:val="ru-RU"/>
+        </w:rPr>
+      </w:pPr>
+      <w:r>
+        <w:t>public static LpmParser And(this LpmParser left, LpsParser right)</w:t>
+      </w:r>
+      <w:r>
+        <w:t xml:space="preserve"> { ... }</w:t>
+      </w:r>
+    </w:p>
+    <w:p>
+      <w:r>
+        <w:t>But, in fact, the test case of the string matching non-greedy search form «. A.. B ...»:</w:t>
+      </w:r>
+    </w:p>
+    <w:p>
+      <w:pPr>
+        <w:pStyle w:val="a"/>
+      </w:pPr>
+      <w:r>
+        <w:t>[TestMethod]</w:t>
+      </w:r>
+    </w:p>
+    <w:p>
+      <w:pPr>
+        <w:pStyle w:val="a"/>
+      </w:pPr>
+      <w:r>
+        <w:t>public void Test_Lapa_NonGreedy_OneOrMore()</w:t>
+      </w:r>
+    </w:p>
+    <w:p>
+      <w:pPr>
+        <w:pStyle w:val="a"/>
+      </w:pPr>
+      <w:r>
+        <w:t>{</w:t>
+      </w:r>
+    </w:p>
+    <w:p>
+      <w:pPr>
+        <w:pStyle w:val="a"/>
+        <w:rPr>
+          <w:lang w:val="ru-RU"/>
+        </w:rPr>
+      </w:pPr>
+      <w:r>
+        <w:rPr>
+          <w:lang w:val="ru-RU"/>
+        </w:rPr>
+        <w:t xml:space="preserve">  </w:t>
+      </w:r>
+      <w:r>
+        <w:t xml:space="preserve">LpsParser </w:t>
+      </w:r>
+      <w:r>
+        <w:rPr>
+          <w:lang w:val="ru-RU"/>
+        </w:rPr>
+        <w:t>point  = Lp.</w:t>
+      </w:r>
+      <w:r>
+        <w:t>Char</w:t>
+      </w:r>
+      <w:r>
+        <w:rPr>
+          <w:lang w:val="ru-RU"/>
+        </w:rPr>
+        <w:t>(</w:t>
+      </w:r>
+      <w:r>
+        <w:t xml:space="preserve">c =&gt; c == </w:t>
+      </w:r>
+      <w:r>
+        <w:rPr>
+          <w:lang w:val="ru-RU"/>
+        </w:rPr>
+        <w:t xml:space="preserve">'.');         </w:t>
+      </w:r>
+      <w:r>
+        <w:t xml:space="preserve"> </w:t>
+      </w:r>
+      <w:r>
+        <w:rPr>
+          <w:lang w:val="ru-RU"/>
+        </w:rPr>
+        <w:t xml:space="preserve">// </w:t>
+      </w:r>
+      <w:r>
+        <w:rPr>
+          <w:lang w:val="ru-RU"/>
+        </w:rPr>
+        <w:t>item</w:t>
+      </w:r>
+    </w:p>
+    <w:p>
+      <w:pPr>
+        <w:pStyle w:val="a"/>
+        <w:rPr>
+          <w:lang w:val="ru-RU"/>
+        </w:rPr>
+      </w:pPr>
+      <w:r>
+        <w:rPr>
+          <w:lang w:val="ru-RU"/>
+        </w:rPr>
+        <w:t xml:space="preserve">  </w:t>
+      </w:r>
+      <w:r>
+        <w:rPr>
+          <w:b/>
+        </w:rPr>
+        <w:t>LpmParser</w:t>
+      </w:r>
+      <w:r>
+        <w:rPr>
+          <w:lang w:val="ru-RU"/>
+        </w:rPr>
+        <w:t xml:space="preserve"> </w:t>
+      </w:r>
+      <w:r>
+        <w:rPr>
+          <w:lang w:val="ru-RU"/>
+        </w:rPr>
+        <w:t>any    = Lp.</w:t>
+      </w:r>
+      <w:r>
+        <w:t>Char</w:t>
+      </w:r>
+      <w:r>
+        <w:rPr>
+          <w:lang w:val="ru-RU"/>
+        </w:rPr>
+        <w:t>(c =&gt; true)</w:t>
+      </w:r>
+      <w:r>
+        <w:rPr>
+          <w:lang w:val="ru-RU"/>
+        </w:rPr>
+        <w:t>.</w:t>
+      </w:r>
+      <w:r>
+        <w:rPr>
+          <w:lang w:val="ru-RU"/>
+        </w:rPr>
+        <w:t>OneOrMore</w:t>
+      </w:r>
+      <w:r>
+        <w:rPr>
+          <w:lang w:val="ru-RU"/>
+        </w:rPr>
+        <w:t>()</w:t>
+      </w:r>
+      <w:r>
+        <w:rPr>
+          <w:lang w:val="ru-RU"/>
+        </w:rPr>
+        <w:t xml:space="preserve">; </w:t>
+      </w:r>
+      <w:r>
+        <w:rPr>
+          <w:lang w:val="ru-RU"/>
+        </w:rPr>
+        <w:t xml:space="preserve"> </w:t>
+      </w:r>
+      <w:r>
+        <w:rPr>
+          <w:lang w:val="ru-RU"/>
+        </w:rPr>
+        <w:t xml:space="preserve">// </w:t>
+      </w:r>
+      <w:r>
+        <w:rPr>
+          <w:lang w:val="ru-RU"/>
+        </w:rPr>
+        <w:t>Any one or more symbol times</w:t>
+      </w:r>
+    </w:p>
+    <w:p>
+      <w:pPr>
+        <w:pStyle w:val="a"/>
+        <w:rPr>
+          <w:lang w:val="ru-RU"/>
+        </w:rPr>
+      </w:pPr>
+      <w:r>
+        <w:rPr>
+          <w:lang w:val="ru-RU"/>
+        </w:rPr>
+        <w:t xml:space="preserve">  </w:t>
+      </w:r>
+      <w:r>
+        <w:t>LpsParser</w:t>
+      </w:r>
+      <w:r>
+        <w:rPr>
+          <w:lang w:val="ru-RU"/>
+        </w:rPr>
+        <w:t xml:space="preserve"> </w:t>
+      </w:r>
+      <w:r>
+        <w:rPr>
+          <w:lang w:val="ru-RU"/>
+        </w:rPr>
+        <w:t>point3 = point.And(point</w:t>
+      </w:r>
+      <w:r>
+        <w:rPr>
+          <w:lang w:val="ru-RU"/>
+        </w:rPr>
+        <w:t>)</w:t>
+      </w:r>
+      <w:r>
+        <w:t>.And(</w:t>
+      </w:r>
+      <w:r>
+        <w:rPr>
+          <w:lang w:val="ru-RU"/>
+        </w:rPr>
+        <w:t xml:space="preserve">point); </w:t>
+      </w:r>
+      <w:r>
+        <w:t xml:space="preserve">    </w:t>
+      </w:r>
+      <w:r>
+        <w:rPr>
+          <w:lang w:val="ru-RU"/>
+        </w:rPr>
+        <w:t>// Троеточие</w:t>
+      </w:r>
+    </w:p>
+    <w:p>
+      <w:pPr>
+        <w:pStyle w:val="a"/>
+        <w:rPr>
+          <w:lang w:val="ru-RU"/>
+        </w:rPr>
+      </w:pPr>
+      <w:r>
+        <w:rPr>
+          <w:lang w:val="ru-RU"/>
+        </w:rPr>
+        <w:t xml:space="preserve">  </w:t>
+      </w:r>
+      <w:r>
+        <w:rPr>
+          <w:b/>
+        </w:rPr>
+        <w:t>LpmParser</w:t>
+      </w:r>
+      <w:r>
+        <w:rPr>
+          <w:lang w:val="ru-RU"/>
+        </w:rPr>
+        <w:t xml:space="preserve"> </w:t>
+      </w:r>
+      <w:r>
+        <w:rPr>
+          <w:lang w:val="ru-RU"/>
+        </w:rPr>
+        <w:t>parser = point.And(any).And(point3);</w:t>
+      </w:r>
+      <w:r>
+        <w:rPr>
+          <w:lang w:val="ru-RU"/>
+        </w:rPr>
+        <w:t xml:space="preserve">      </w:t>
+      </w:r>
+      <w:r>
+        <w:t xml:space="preserve">// </w:t>
+      </w:r>
+      <w:r>
+        <w:rPr>
+          <w:lang w:val="ru-RU"/>
+        </w:rPr>
+        <w:t>The resulting parser</w:t>
+      </w:r>
+    </w:p>
+    <w:p>
+      <w:pPr>
+        <w:pStyle w:val="a"/>
+        <w:rPr>
+          <w:lang w:val="ru-RU"/>
+        </w:rPr>
+      </w:pPr>
+    </w:p>
+    <w:p>
+      <w:pPr>
+        <w:pStyle w:val="a"/>
+        <w:rPr>
+          <w:lang w:val="ru-RU"/>
+        </w:rPr>
+      </w:pPr>
+      <w:r>
+        <w:rPr>
+          <w:lang w:val="ru-RU"/>
+        </w:rPr>
         <w:lastRenderedPageBreak/>
-        <w:t xml:space="preserve">                            // </w:t>
-      </w:r>
-      <w:r>
-        <w:rPr>
-          <w:lang w:val="ru-RU"/>
-        </w:rPr>
-        <w:t>apply for each option right parser.</w:t>
-      </w:r>
-    </w:p>
-    <w:p>
-      <w:pPr>
-        <w:pStyle w:val="a"/>
-        <w:rPr>
-          <w:lang w:val="ru-RU"/>
-        </w:rPr>
-      </w:pPr>
-      <w:r>
-        <w:rPr>
-          <w:lang w:val="ru-RU"/>
-        </w:rPr>
-        <w:t xml:space="preserve">    </w:t>
-      </w:r>
-      <w:r>
-        <w:t>let</w:t>
-      </w:r>
-      <w:r>
-        <w:rPr>
-          <w:lang w:val="ru-RU"/>
-        </w:rPr>
-        <w:t xml:space="preserve"> </w:t>
-      </w:r>
-      <w:r>
-        <w:t>rs</w:t>
-      </w:r>
-      <w:r>
-        <w:rPr>
-          <w:lang w:val="ru-RU"/>
-        </w:rPr>
-        <w:t xml:space="preserve"> = </w:t>
-      </w:r>
-      <w:r>
-        <w:t>right</w:t>
-      </w:r>
-      <w:r>
-        <w:rPr>
-          <w:lang w:val="ru-RU"/>
-        </w:rPr>
-        <w:t>(</w:t>
-      </w:r>
-      <w:r>
-        <w:t>l</w:t>
-      </w:r>
-      <w:r>
-        <w:rPr>
-          <w:lang w:val="ru-RU"/>
-        </w:rPr>
+        <w:t xml:space="preserve">  </w:t>
+      </w:r>
+      <w:r>
+        <w:rPr>
+          <w:lang w:val="ru-RU"/>
+        </w:rPr>
+        <w:t>Assert.IsTrue(parser(".A..</w:t>
+      </w:r>
+      <w:r>
+        <w:t>B</w:t>
+      </w:r>
+      <w:r>
+        <w:rPr>
+          <w:lang w:val="ru-RU"/>
+        </w:rPr>
+        <w:t>...</w:t>
+      </w:r>
+      <w:r>
         <w:t>.</w:t>
       </w:r>
       <w:r>
-        <w:t>Rest</w:t>
-      </w:r>
-      <w:r>
-        <w:rPr>
-          <w:lang w:val="ru-RU"/>
-        </w:rPr>
-        <w:t xml:space="preserve">)  // </w:t>
-      </w:r>
-      <w:r>
-        <w:rPr>
-          <w:lang w:val="ru-RU"/>
-        </w:rPr>
-        <w:t>Apply for each balance right parser</w:t>
-      </w:r>
-    </w:p>
-    <w:p>
-      <w:pPr>
-        <w:pStyle w:val="a"/>
-        <w:rPr>
-          <w:lang w:val="ru-RU"/>
-        </w:rPr>
-      </w:pPr>
-      <w:r>
-        <w:rPr>
-          <w:lang w:val="ru-RU"/>
-        </w:rPr>
-        <w:t xml:space="preserve">    </w:t>
-      </w:r>
-      <w:r>
-        <w:t>where</w:t>
-      </w:r>
-      <w:r>
-        <w:rPr>
-          <w:lang w:val="ru-RU"/>
-        </w:rPr>
-        <w:t xml:space="preserve"> </w:t>
-      </w:r>
-      <w:r>
-        <w:t>rs</w:t>
-      </w:r>
-      <w:r>
-        <w:rPr>
-          <w:lang w:val="ru-RU"/>
-        </w:rPr>
-        <w:t>.</w:t>
-      </w:r>
-      <w:r>
-        <w:t>Any</w:t>
-      </w:r>
-      <w:r>
-        <w:rPr>
-          <w:lang w:val="ru-RU"/>
-        </w:rPr>
-        <w:t xml:space="preserve">()          // </w:t>
-      </w:r>
-      <w:r>
-        <w:rPr>
-          <w:lang w:val="ru-RU"/>
-        </w:rPr>
-        <w:t>Select only those results for which there is</w:t>
-      </w:r>
-    </w:p>
-    <w:p>
-      <w:pPr>
-        <w:pStyle w:val="a"/>
-        <w:rPr>
-          <w:lang w:val="ru-RU"/>
-        </w:rPr>
-      </w:pPr>
-      <w:r>
-        <w:rPr>
-          <w:lang w:val="ru-RU"/>
-        </w:rPr>
-        <w:t xml:space="preserve">                            // </w:t>
-      </w:r>
-      <w:r>
-        <w:rPr>
-          <w:lang w:val="ru-RU"/>
-        </w:rPr>
-        <w:t>parsing options right parser</w:t>
-      </w:r>
-    </w:p>
-    <w:p>
-      <w:pPr>
-        <w:pStyle w:val="a"/>
-        <w:rPr>
-          <w:lang w:val="ru-RU"/>
-        </w:rPr>
-      </w:pPr>
-      <w:r>
-        <w:rPr>
-          <w:lang w:val="ru-RU"/>
-        </w:rPr>
-        <w:t xml:space="preserve">    </w:t>
-      </w:r>
-      <w:r>
-        <w:t>select</w:t>
-      </w:r>
-      <w:r>
-        <w:rPr>
-          <w:lang w:val="ru-RU"/>
-        </w:rPr>
-        <w:t xml:space="preserve"> </w:t>
-      </w:r>
-      <w:r>
-        <w:t>rs</w:t>
-      </w:r>
-      <w:r>
-        <w:rPr>
-          <w:lang w:val="ru-RU"/>
-        </w:rPr>
-        <w:t>.</w:t>
-      </w:r>
-      <w:r>
-        <w:t>Select</w:t>
-      </w:r>
-      <w:r>
-        <w:rPr>
-          <w:lang w:val="ru-RU"/>
-        </w:rPr>
-        <w:t>(</w:t>
-      </w:r>
-      <w:r>
-        <w:t>r</w:t>
-      </w:r>
-      <w:r>
-        <w:rPr>
-          <w:lang w:val="ru-RU"/>
-        </w:rPr>
-        <w:t xml:space="preserve"> =&gt; </w:t>
-      </w:r>
-      <w:r>
-        <w:t>LpResult</w:t>
-      </w:r>
-      <w:r>
-        <w:rPr>
-          <w:lang w:val="ru-RU"/>
-        </w:rPr>
-        <w:t>.</w:t>
-      </w:r>
-      <w:r>
-        <w:t>Concat</w:t>
-      </w:r>
-      <w:r>
-        <w:rPr>
-          <w:lang w:val="ru-RU"/>
-        </w:rPr>
-        <w:t>(</w:t>
-      </w:r>
-      <w:r>
-        <w:t>l</w:t>
-      </w:r>
-      <w:r>
-        <w:rPr>
-          <w:lang w:val="ru-RU"/>
-        </w:rPr>
-        <w:t xml:space="preserve">, </w:t>
-      </w:r>
-      <w:r>
-        <w:t>r</w:t>
-      </w:r>
-      <w:r>
-        <w:rPr>
-          <w:lang w:val="ru-RU"/>
-        </w:rPr>
-        <w:t xml:space="preserve">)) // </w:t>
-      </w:r>
-      <w:r>
-        <w:rPr>
-          <w:lang w:val="ru-RU"/>
-        </w:rPr>
-        <w:t xml:space="preserve">Combine the results of the </w:t>
-      </w:r>
-      <w:r>
-        <w:rPr>
-          <w:lang w:val="ru-RU"/>
-        </w:rPr>
-        <w:br/>
-      </w:r>
-      <w:r>
-        <w:t xml:space="preserve">                                                    </w:t>
-      </w:r>
-      <w:r>
-        <w:rPr>
-          <w:lang w:val="ru-RU"/>
-        </w:rPr>
-        <w:t>previous</w:t>
-      </w:r>
-    </w:p>
-    <w:p>
-      <w:pPr>
-        <w:pStyle w:val="a"/>
-        <w:rPr>
-          <w:lang w:val="ru-RU"/>
-        </w:rPr>
-      </w:pPr>
-      <w:r>
-        <w:rPr>
-          <w:lang w:val="ru-RU"/>
-        </w:rPr>
-        <w:t xml:space="preserve">                                                 // </w:t>
-      </w:r>
-      <w:r>
-        <w:rPr>
-          <w:lang w:val="ru-RU"/>
-        </w:rPr>
-        <w:t>Compliance with the following</w:t>
-      </w:r>
-    </w:p>
-    <w:p>
-      <w:pPr>
-        <w:pStyle w:val="a"/>
-        <w:rPr>
-          <w:lang w:val="ru-RU"/>
-        </w:rPr>
-      </w:pPr>
-      <w:r>
-        <w:rPr>
-          <w:lang w:val="ru-RU"/>
-        </w:rPr>
-        <w:t xml:space="preserve">  ).</w:t>
-      </w:r>
-    </w:p>
-    <w:p>
-      <w:pPr>
-        <w:pStyle w:val="a"/>
-        <w:rPr>
-          <w:lang w:val="ru-RU"/>
-        </w:rPr>
-      </w:pPr>
-      <w:r>
-        <w:rPr>
-          <w:lang w:val="ru-RU"/>
-        </w:rPr>
-        <w:t xml:space="preserve">  </w:t>
-      </w:r>
-      <w:r>
-        <w:t>SelectMany</w:t>
-      </w:r>
-      <w:r>
-        <w:rPr>
-          <w:lang w:val="ru-RU"/>
-        </w:rPr>
-        <w:t>(</w:t>
-      </w:r>
-      <w:r>
-        <w:t>sec</w:t>
-      </w:r>
-      <w:r>
-        <w:rPr>
-          <w:lang w:val="ru-RU"/>
-        </w:rPr>
-        <w:t xml:space="preserve"> =&gt; </w:t>
-      </w:r>
-      <w:r>
-        <w:t>sec</w:t>
-      </w:r>
-      <w:r>
-        <w:rPr>
-          <w:lang w:val="ru-RU"/>
-        </w:rPr>
-        <w:t xml:space="preserve">);   // </w:t>
-      </w:r>
-      <w:r>
-        <w:rPr>
-          <w:lang w:val="ru-RU"/>
-        </w:rPr>
-        <w:t>Combine the results section</w:t>
-      </w:r>
-      <w:r>
-        <w:rPr>
-          <w:lang w:val="ru-RU"/>
-        </w:rPr>
-        <w:t>.</w:t>
+        <w:rPr>
+          <w:lang w:val="ru-RU"/>
+        </w:rPr>
+        <w:t>").</w:t>
+      </w:r>
+      <w:r>
+        <w:rPr>
+          <w:b/>
+          <w:lang w:val="ru-RU"/>
+        </w:rPr>
+        <w:t>Single</w:t>
+      </w:r>
+      <w:r>
+        <w:rPr>
+          <w:lang w:val="ru-RU"/>
+        </w:rPr>
+        <w:t xml:space="preserve">().Match == </w:t>
+      </w:r>
+      <w:r>
+        <w:rPr>
+          <w:lang w:val="ru-RU"/>
+        </w:rPr>
+        <w:t>.A..</w:t>
+      </w:r>
+      <w:r>
+        <w:t>B</w:t>
+      </w:r>
+      <w:r>
+        <w:rPr>
+          <w:lang w:val="ru-RU"/>
+        </w:rPr>
+        <w:t>...</w:t>
+      </w:r>
+      <w:r>
+        <w:rPr>
+          <w:lang w:val="ru-RU"/>
+        </w:rPr>
+        <w:t>");</w:t>
       </w:r>
     </w:p>
     <w:p>
@@ -5156,491 +5651,54 @@
         <w:t>}</w:t>
       </w:r>
     </w:p>
-    <w:p/>
-    <w:p>
-      <w:pPr>
-        <w:pStyle w:val="a1"/>
-      </w:pPr>
+    <w:p>
+      <w:r>
+        <w:t>Pay attention to the notes made bold. Now you can see directly in the code where it is used non-greedy parsers that can return multiple options parsed .</w:t>
+      </w:r>
+    </w:p>
+    <w:p>
+      <w:r>
+        <w:t>And so, the quantifiers are capable of generating parsers with non-greedy algorithm. However , the multiplicity of options analysis is needed not only quantifiers . For example , the usual logical operator "OR" returns true if either operand - the truth , and it does not matter what. But parsing that is not enough - we need options for both operands , as we do not know beforehand which of the options will be successful in combination with other parsers , dismantle the remaining text .</w:t>
+      </w:r>
+    </w:p>
+    <w:p>
+      <w:r>
+        <w:t xml:space="preserve">That is why the implementation </w:t>
+      </w:r>
+      <w:r>
+        <w:rPr>
+          <w:lang w:val="en-US"/>
+        </w:rPr>
+        <w:t>combinatorial OR</w:t>
+      </w:r>
+      <w:r>
+        <w:t>, as an analogue of the logical operator , we have postponed until now , we needed LpmParser:</w:t>
+      </w:r>
+    </w:p>
+    <w:p>
+      <w:pPr>
+        <w:pStyle w:val="a"/>
+        <w:rPr>
+          <w:lang w:val="ru-RU"/>
+        </w:rPr>
+      </w:pPr>
+    </w:p>
+    <w:p>
+      <w:pPr>
+        <w:pStyle w:val="a"/>
+        <w:rPr>
+          <w:lang w:val="ru-RU"/>
+        </w:rPr>
+      </w:pPr>
+      <w:r>
+        <w:rPr>
+          <w:lang w:val="ru-RU"/>
+        </w:rPr>
+        <w:t xml:space="preserve">public static LpmParser </w:t>
+      </w:r>
       <w:r>
         <w:rPr>
           <w:b/>
-        </w:rPr>
-        <w:t>Interesting</w:t>
-      </w:r>
-      <w:r>
-        <w:rPr>
-          <w:b/>
-        </w:rPr>
-        <w:br/>
-      </w:r>
-      <w:r>
-        <w:t>Certainly at this point some of you have already thought about the fact that we already have to deal with two types of parsers one of which - LpsParser, is just a special case of the parser LpmParser. So is it possible to leave only one option LpmParser? You can ! But I would like you to explain why a particular case easy to leave (the first type parser ) :</w:t>
-      </w:r>
-    </w:p>
-    <w:p>
-      <w:pPr>
-        <w:pStyle w:val="a1"/>
-      </w:pPr>
-      <w:r>
-        <w:t>- Private parser implementation with a result ( option parsing ) is almost always faster ;</w:t>
-      </w:r>
-    </w:p>
-    <w:p>
-      <w:pPr>
-        <w:pStyle w:val="a1"/>
-      </w:pPr>
-      <w:r>
-        <w:t>- The analysis of the text is always important to understand what algorithm you use, and what options are now indiscriminately ;</w:t>
-      </w:r>
-    </w:p>
-    <w:p>
-      <w:pPr>
-        <w:pStyle w:val="a1"/>
-      </w:pPr>
-      <w:r>
-        <w:t>- By combining parsers , and then you will receive one type of parser output , which will significantly improve the control and understanding of the principles of combination, as well as simplify debugging.</w:t>
-      </w:r>
-    </w:p>
-    <w:p>
-      <w:r>
-        <w:t>The following combinators (for different combinations of Lps and Lpm parsers) propose to implement their own, so that we can finally implement the parser for our example (well, who points):</w:t>
-      </w:r>
-    </w:p>
-    <w:p>
-      <w:pPr>
-        <w:pStyle w:val="a"/>
-      </w:pPr>
-      <w:r>
-        <w:t>public static LpmParser And(this LpsParser left, LpmParser right)</w:t>
-      </w:r>
-      <w:r>
-        <w:t xml:space="preserve"> { ... }</w:t>
-      </w:r>
-    </w:p>
-    <w:p>
-      <w:pPr>
-        <w:pStyle w:val="a"/>
-        <w:rPr>
-          <w:lang w:val="ru-RU"/>
-        </w:rPr>
-      </w:pPr>
-      <w:r>
-        <w:t>public static LpmParser And(this LpmParser left, LpsParser right)</w:t>
-      </w:r>
-      <w:r>
-        <w:t xml:space="preserve"> { ... }</w:t>
-      </w:r>
-    </w:p>
-    <w:p>
-      <w:r>
-        <w:t>But, in fact, the test case of the string matching non-greedy search form «. A.. B ...»:</w:t>
-      </w:r>
-    </w:p>
-    <w:p>
-      <w:pPr>
-        <w:pStyle w:val="a"/>
-      </w:pPr>
-      <w:r>
-        <w:t>[TestMethod]</w:t>
-      </w:r>
-    </w:p>
-    <w:p>
-      <w:pPr>
-        <w:pStyle w:val="a"/>
-      </w:pPr>
-      <w:r>
-        <w:t>public void Test_Lapa_NonGreedy_OneOrMore()</w:t>
-      </w:r>
-    </w:p>
-    <w:p>
-      <w:pPr>
-        <w:pStyle w:val="a"/>
-      </w:pPr>
-      <w:r>
-        <w:t>{</w:t>
-      </w:r>
-    </w:p>
-    <w:p>
-      <w:pPr>
-        <w:pStyle w:val="a"/>
-        <w:rPr>
-          <w:lang w:val="ru-RU"/>
-        </w:rPr>
-      </w:pPr>
-      <w:r>
-        <w:rPr>
-          <w:lang w:val="ru-RU"/>
-        </w:rPr>
-        <w:t xml:space="preserve">  </w:t>
-      </w:r>
-      <w:r>
-        <w:t xml:space="preserve">LpsParser </w:t>
-      </w:r>
-      <w:r>
-        <w:rPr>
-          <w:lang w:val="ru-RU"/>
-        </w:rPr>
-        <w:t>point  = Lp.</w:t>
-      </w:r>
-      <w:r>
-        <w:t>Char</w:t>
-      </w:r>
-      <w:r>
-        <w:rPr>
-          <w:lang w:val="ru-RU"/>
-        </w:rPr>
-        <w:t>(</w:t>
-      </w:r>
-      <w:r>
-        <w:t xml:space="preserve">c =&gt; c == </w:t>
-      </w:r>
-      <w:r>
-        <w:rPr>
-          <w:lang w:val="ru-RU"/>
-        </w:rPr>
-        <w:t xml:space="preserve">'.');         </w:t>
-      </w:r>
-      <w:r>
-        <w:t xml:space="preserve"> </w:t>
-      </w:r>
-      <w:r>
-        <w:rPr>
-          <w:lang w:val="ru-RU"/>
-        </w:rPr>
-        <w:t xml:space="preserve">// </w:t>
-      </w:r>
-      <w:r>
-        <w:rPr>
-          <w:lang w:val="ru-RU"/>
-        </w:rPr>
-        <w:t>item</w:t>
-      </w:r>
-    </w:p>
-    <w:p>
-      <w:pPr>
-        <w:pStyle w:val="a"/>
-        <w:rPr>
-          <w:lang w:val="ru-RU"/>
-        </w:rPr>
-      </w:pPr>
-      <w:r>
-        <w:rPr>
-          <w:lang w:val="ru-RU"/>
-        </w:rPr>
-        <w:t xml:space="preserve">  </w:t>
-      </w:r>
-      <w:r>
-        <w:rPr>
-          <w:b/>
-        </w:rPr>
-        <w:t>LpmParser</w:t>
-      </w:r>
-      <w:r>
-        <w:rPr>
-          <w:lang w:val="ru-RU"/>
-        </w:rPr>
-        <w:t xml:space="preserve"> </w:t>
-      </w:r>
-      <w:r>
-        <w:rPr>
-          <w:lang w:val="ru-RU"/>
-        </w:rPr>
-        <w:t>any    = Lp.</w:t>
-      </w:r>
-      <w:r>
-        <w:t>Char</w:t>
-      </w:r>
-      <w:r>
-        <w:rPr>
-          <w:lang w:val="ru-RU"/>
-        </w:rPr>
-        <w:t>(c =&gt; true)</w:t>
-      </w:r>
-      <w:r>
-        <w:rPr>
-          <w:lang w:val="ru-RU"/>
-        </w:rPr>
-        <w:t>.</w:t>
-      </w:r>
-      <w:r>
-        <w:rPr>
-          <w:lang w:val="ru-RU"/>
-        </w:rPr>
-        <w:t>OneOrMore</w:t>
-      </w:r>
-      <w:r>
-        <w:rPr>
-          <w:lang w:val="ru-RU"/>
-        </w:rPr>
-        <w:t>()</w:t>
-      </w:r>
-      <w:r>
-        <w:rPr>
-          <w:lang w:val="ru-RU"/>
-        </w:rPr>
-        <w:t xml:space="preserve">; </w:t>
-      </w:r>
-      <w:r>
-        <w:rPr>
-          <w:lang w:val="ru-RU"/>
-        </w:rPr>
-        <w:t xml:space="preserve"> </w:t>
-      </w:r>
-      <w:r>
-        <w:rPr>
-          <w:lang w:val="ru-RU"/>
-        </w:rPr>
-        <w:t xml:space="preserve">// </w:t>
-      </w:r>
-      <w:r>
-        <w:rPr>
-          <w:lang w:val="ru-RU"/>
-        </w:rPr>
-        <w:t>Any one or more symbol times</w:t>
-      </w:r>
-    </w:p>
-    <w:p>
-      <w:pPr>
-        <w:pStyle w:val="a"/>
-        <w:rPr>
-          <w:lang w:val="ru-RU"/>
-        </w:rPr>
-      </w:pPr>
-      <w:r>
-        <w:rPr>
-          <w:lang w:val="ru-RU"/>
-        </w:rPr>
-        <w:t xml:space="preserve">  </w:t>
-      </w:r>
-      <w:r>
-        <w:t>LpsParser</w:t>
-      </w:r>
-      <w:r>
-        <w:rPr>
-          <w:lang w:val="ru-RU"/>
-        </w:rPr>
-        <w:t xml:space="preserve"> </w:t>
-      </w:r>
-      <w:r>
-        <w:rPr>
-          <w:lang w:val="ru-RU"/>
-        </w:rPr>
-        <w:t>point3 = point.And(point</w:t>
-      </w:r>
-      <w:r>
-        <w:rPr>
-          <w:lang w:val="ru-RU"/>
-        </w:rPr>
-        <w:t>)</w:t>
-      </w:r>
-      <w:r>
-        <w:t>.And(</w:t>
-      </w:r>
-      <w:r>
-        <w:rPr>
-          <w:lang w:val="ru-RU"/>
-        </w:rPr>
-        <w:t xml:space="preserve">point); </w:t>
-      </w:r>
-      <w:r>
-        <w:t xml:space="preserve">    </w:t>
-      </w:r>
-      <w:r>
-        <w:rPr>
-          <w:lang w:val="ru-RU"/>
-        </w:rPr>
-        <w:t>// Троеточие</w:t>
-      </w:r>
-    </w:p>
-    <w:p>
-      <w:pPr>
-        <w:pStyle w:val="a"/>
-        <w:rPr>
-          <w:lang w:val="ru-RU"/>
-        </w:rPr>
-      </w:pPr>
-      <w:r>
-        <w:rPr>
-          <w:lang w:val="ru-RU"/>
-        </w:rPr>
-        <w:t xml:space="preserve">  </w:t>
-      </w:r>
-      <w:r>
-        <w:rPr>
-          <w:b/>
-        </w:rPr>
-        <w:t>LpmParser</w:t>
-      </w:r>
-      <w:r>
-        <w:rPr>
-          <w:lang w:val="ru-RU"/>
-        </w:rPr>
-        <w:t xml:space="preserve"> </w:t>
-      </w:r>
-      <w:r>
-        <w:rPr>
-          <w:lang w:val="ru-RU"/>
-        </w:rPr>
-        <w:t>parser = point.And(any).And(point3);</w:t>
-      </w:r>
-      <w:r>
-        <w:rPr>
-          <w:lang w:val="ru-RU"/>
-        </w:rPr>
-        <w:t xml:space="preserve">      </w:t>
-      </w:r>
-      <w:r>
-        <w:t xml:space="preserve">// </w:t>
-      </w:r>
-      <w:r>
-        <w:rPr>
-          <w:lang w:val="ru-RU"/>
-        </w:rPr>
-        <w:t>The resulting parser</w:t>
-      </w:r>
-    </w:p>
-    <w:p>
-      <w:pPr>
-        <w:pStyle w:val="a"/>
-        <w:rPr>
-          <w:lang w:val="ru-RU"/>
-        </w:rPr>
-      </w:pPr>
-    </w:p>
-    <w:p>
-      <w:pPr>
-        <w:pStyle w:val="a"/>
-        <w:rPr>
-          <w:lang w:val="ru-RU"/>
-        </w:rPr>
-      </w:pPr>
-      <w:r>
-        <w:rPr>
-          <w:lang w:val="ru-RU"/>
-        </w:rPr>
-        <w:t xml:space="preserve">  </w:t>
-      </w:r>
-      <w:r>
-        <w:rPr>
-          <w:lang w:val="ru-RU"/>
-        </w:rPr>
-        <w:t>Assert.IsTrue(parser(".A..</w:t>
-      </w:r>
-      <w:r>
-        <w:t>B</w:t>
-      </w:r>
-      <w:r>
-        <w:rPr>
-          <w:lang w:val="ru-RU"/>
-        </w:rPr>
-        <w:t>...</w:t>
-      </w:r>
-      <w:r>
-        <w:t>.</w:t>
-      </w:r>
-      <w:r>
-        <w:rPr>
-          <w:lang w:val="ru-RU"/>
-        </w:rPr>
-        <w:t>").</w:t>
-      </w:r>
-      <w:r>
-        <w:rPr>
-          <w:b/>
-          <w:lang w:val="ru-RU"/>
-        </w:rPr>
-        <w:t>Single</w:t>
-      </w:r>
-      <w:r>
-        <w:rPr>
-          <w:lang w:val="ru-RU"/>
-        </w:rPr>
-        <w:t xml:space="preserve">().Match == </w:t>
-      </w:r>
-      <w:r>
-        <w:rPr>
-          <w:lang w:val="ru-RU"/>
-        </w:rPr>
-        <w:t>.A..</w:t>
-      </w:r>
-      <w:r>
-        <w:t>B</w:t>
-      </w:r>
-      <w:r>
-        <w:rPr>
-          <w:lang w:val="ru-RU"/>
-        </w:rPr>
-        <w:t>...</w:t>
-      </w:r>
-      <w:r>
-        <w:rPr>
-          <w:lang w:val="ru-RU"/>
-        </w:rPr>
-        <w:t>");</w:t>
-      </w:r>
-    </w:p>
-    <w:p>
-      <w:pPr>
-        <w:pStyle w:val="a"/>
-        <w:rPr>
-          <w:lang w:val="ru-RU"/>
-        </w:rPr>
-      </w:pPr>
-      <w:r>
-        <w:rPr>
-          <w:lang w:val="ru-RU"/>
-        </w:rPr>
-        <w:t>}</w:t>
-      </w:r>
-    </w:p>
-    <w:p>
-      <w:r>
-        <w:t>Pay attention to the notes made bold. Now you can see directly in the code where it is used non-greedy parsers that can return multiple options parsed .</w:t>
-      </w:r>
-    </w:p>
-    <w:p>
-      <w:r>
-        <w:t>And so, the quantifiers are capable of generating parsers with non-greedy algorithm. However , the multiplicity of options analysis is needed not only quantifiers . For example , the usual logical operator "OR" returns true if either operand - the truth , and it does not matter what. But parsing that is not enough - we need options for both operands , as we do not know beforehand which of the options will be successful in combination with other parsers , dismantle the remaining text .</w:t>
-      </w:r>
-    </w:p>
-    <w:p>
-      <w:r>
-        <w:t xml:space="preserve">That is why the implementation </w:t>
-      </w:r>
-      <w:r>
-        <w:rPr>
-          <w:lang w:val="en-US"/>
-        </w:rPr>
-        <w:t>combinatorial OR</w:t>
-      </w:r>
-      <w:r>
-        <w:t>, as an analogue of the logical operator , we have postponed until now , we needed LpmParser:</w:t>
-      </w:r>
-    </w:p>
-    <w:p>
-      <w:pPr>
-        <w:pStyle w:val="a"/>
-        <w:rPr>
-          <w:lang w:val="ru-RU"/>
-        </w:rPr>
-      </w:pPr>
-    </w:p>
-    <w:p>
-      <w:pPr>
-        <w:pStyle w:val="a"/>
-        <w:rPr>
-          <w:lang w:val="ru-RU"/>
-        </w:rPr>
-      </w:pPr>
-      <w:r>
-        <w:rPr>
-          <w:lang w:val="ru-RU"/>
-        </w:rPr>
-        <w:t xml:space="preserve">public static LpmParser </w:t>
-      </w:r>
-      <w:r>
-        <w:rPr>
-          <w:b/>
           <w:lang w:val="ru-RU"/>
         </w:rPr>
         <w:t>Or</w:t>
@@ -5663,7 +5721,6 @@
         <w:rPr>
           <w:lang w:val="ru-RU"/>
         </w:rPr>
-        <w:lastRenderedPageBreak/>
         <w:t>{</w:t>
       </w:r>
     </w:p>
@@ -6078,15 +6135,10 @@
     </w:p>
     <w:p>
       <w:r>
-        <w:t>1) The problem of determining compliance w</w:t>
-      </w:r>
-      <w:r>
-        <w:t>ith the specified text grammar.</w:t>
+        <w:t>1) The problem of determining compliance with the specified text grammar.</w:t>
       </w:r>
       <w:r>
         <w:br/>
-      </w:r>
-      <w:r>
         <w:t>2) The problem of constructing a parse tree and / or parse tree .</w:t>
       </w:r>
     </w:p>
@@ -6097,6 +6149,7 @@
     </w:p>
     <w:p>
       <w:r>
+        <w:lastRenderedPageBreak/>
         <w:t>To solve the second problem , it is necessary to return the parser is not just a list of matching options , and a list of all varieties of trees indiscriminately. But first , we confine ourselves to a single tree , and then go to options.</w:t>
       </w:r>
     </w:p>
@@ -6140,14 +6193,13 @@
     </w:p>
     <w:p>
       <w:r>
-        <w:lastRenderedPageBreak/>
         <w:t>To distinguish a parse tree from the syntax tree, we give examples of trees for some mathematical expression (a + b) / (3-100), recorded text:</w:t>
       </w:r>
     </w:p>
     <w:p/>
     <w:tbl>
       <w:tblPr>
-        <w:tblStyle w:val="Tabelraster"/>
+        <w:tblStyle w:val="TableGrid"/>
         <w:tblW w:w="0" w:type="auto"/>
         <w:tblBorders>
           <w:insideH w:val="none" w:sz="0" w:space="0" w:color="auto"/>
@@ -6186,7 +6238,7 @@
               </w:rPr>
             </w:pPr>
             <w:r>
-              <w:pict>
+              <w:pict w14:anchorId="340DDA43">
                 <v:group id="_x0000_s1027" editas="canvas" style="width:140.9pt;height:97.55pt;mso-position-horizontal-relative:char;mso-position-vertical-relative:line" coordorigin="1454,4741" coordsize="2818,1951">
                   <o:lock v:ext="edit" aspectratio="t"/>
                   <v:shapetype id="_x0000_t75" coordsize="21600,21600" o:spt="75" o:preferrelative="t" path="m@4@5l@4@11@9@11@9@5xe" filled="f" stroked="f">
@@ -6394,7 +6446,6 @@
                                 <w:lang w:val="en-US"/>
                               </w:rPr>
                             </w:pPr>
-                            <w:proofErr w:type="spellStart"/>
                             <w:r>
                               <w:rPr>
                                 <w:rFonts w:ascii="Courier New" w:hAnsi="Courier New" w:cs="Courier New"/>
@@ -6404,7 +6455,6 @@
                               </w:rPr>
                               <w:t>a+b</w:t>
                             </w:r>
-                            <w:proofErr w:type="spellEnd"/>
                           </w:p>
                         </w:txbxContent>
                       </v:textbox>
@@ -6782,7 +6832,7 @@
               <w:jc w:val="center"/>
             </w:pPr>
             <w:r>
-              <w:pict>
+              <w:pict w14:anchorId="15094BAA">
                 <v:group id="_x0000_s1069" editas="canvas" style="width:116.1pt;height:85.15pt;mso-position-horizontal-relative:char;mso-position-vertical-relative:line" coordorigin="1094,4557" coordsize="2322,1703">
                   <o:lock v:ext="edit" aspectratio="t"/>
                   <v:shape id="_x0000_s1070" type="#_x0000_t75" style="position:absolute;left:1094;top:4557;width:2322;height:1703" o:preferrelative="f">
@@ -7114,6 +7164,7 @@
         <w:pStyle w:val="a1"/>
       </w:pPr>
       <w:r>
+        <w:lastRenderedPageBreak/>
         <w:t>Get under a basic parser parser that does not consist of other parsers.</w:t>
       </w:r>
     </w:p>
@@ -7153,7 +7204,6 @@
     </w:p>
     <w:p>
       <w:r>
-        <w:lastRenderedPageBreak/>
         <w:t>And now show how easily and gracefully it can be done in a few lines of code. Modify class LpResult:</w:t>
       </w:r>
     </w:p>
@@ -7791,6 +7841,7 @@
         <w:rPr>
           <w:lang w:val="ru-RU"/>
         </w:rPr>
+        <w:lastRenderedPageBreak/>
         <w:t xml:space="preserve">  </w:t>
       </w:r>
       <w:r>
@@ -8031,408 +8082,408 @@
         <w:rPr>
           <w:lang w:val="ru-RU"/>
         </w:rPr>
+        <w:t xml:space="preserve">  </w:t>
+      </w:r>
+      <w:r>
+        <w:t>}</w:t>
+      </w:r>
+    </w:p>
+    <w:p>
+      <w:pPr>
+        <w:pStyle w:val="a"/>
+      </w:pPr>
+      <w:r>
+        <w:rPr>
+          <w:lang w:val="ru-RU"/>
+        </w:rPr>
+        <w:t xml:space="preserve">  </w:t>
+      </w:r>
+      <w:r>
+        <w:t xml:space="preserve">public IEnumerable&lt;LpNode&gt; </w:t>
+      </w:r>
+      <w:r>
+        <w:rPr>
+          <w:b/>
+        </w:rPr>
+        <w:t>Select</w:t>
+      </w:r>
+      <w:r>
+        <w:t>(string id)</w:t>
+      </w:r>
+    </w:p>
+    <w:p>
+      <w:pPr>
+        <w:pStyle w:val="a"/>
+      </w:pPr>
+      <w:r>
+        <w:rPr>
+          <w:lang w:val="ru-RU"/>
+        </w:rPr>
+        <w:t xml:space="preserve">  </w:t>
+      </w:r>
+      <w:r>
+        <w:t>{</w:t>
+      </w:r>
+    </w:p>
+    <w:p>
+      <w:pPr>
+        <w:pStyle w:val="a"/>
+      </w:pPr>
+      <w:r>
+        <w:rPr>
+          <w:lang w:val="ru-RU"/>
+        </w:rPr>
+        <w:t xml:space="preserve">    </w:t>
+      </w:r>
+      <w:r>
+        <w:t>return LpNode.Select(new[] { this }, id);</w:t>
+      </w:r>
+    </w:p>
+    <w:p>
+      <w:pPr>
+        <w:pStyle w:val="a"/>
+        <w:rPr>
+          <w:lang w:val="ru-RU"/>
+        </w:rPr>
+      </w:pPr>
+      <w:r>
+        <w:rPr>
+          <w:lang w:val="ru-RU"/>
+        </w:rPr>
+        <w:t xml:space="preserve">  </w:t>
+      </w:r>
+      <w:r>
+        <w:rPr>
+          <w:lang w:val="ru-RU"/>
+        </w:rPr>
+        <w:t xml:space="preserve">} </w:t>
+      </w:r>
+    </w:p>
+    <w:p>
+      <w:pPr>
+        <w:pStyle w:val="a"/>
+        <w:rPr>
+          <w:lang w:val="ru-RU"/>
+        </w:rPr>
+      </w:pPr>
+      <w:r>
+        <w:rPr>
+          <w:lang w:val="ru-RU"/>
+        </w:rPr>
+        <w:t>}</w:t>
+      </w:r>
+    </w:p>
+    <w:p>
+      <w:r>
+        <w:t xml:space="preserve">We've added just one Id field and that's all we ever need. There was also added a helper function to search for Select node identifier. </w:t>
+      </w:r>
+    </w:p>
+    <w:p>
+      <w:r>
+        <w:t>Now we need some universal mechanism that will mark the nodes of the tree. Perfectly suitable for this specific combinator:</w:t>
+      </w:r>
+    </w:p>
+    <w:p>
+      <w:pPr>
+        <w:pStyle w:val="a"/>
+        <w:rPr>
+          <w:lang w:val="ru-RU"/>
+        </w:rPr>
+      </w:pPr>
+      <w:r>
+        <w:t>public</w:t>
+      </w:r>
+      <w:r>
+        <w:rPr>
+          <w:lang w:val="ru-RU"/>
+        </w:rPr>
+        <w:t xml:space="preserve"> </w:t>
+      </w:r>
+      <w:r>
+        <w:t>static</w:t>
+      </w:r>
+      <w:r>
+        <w:rPr>
+          <w:lang w:val="ru-RU"/>
+        </w:rPr>
+        <w:t xml:space="preserve"> </w:t>
+      </w:r>
+      <w:r>
+        <w:t>partial</w:t>
+      </w:r>
+      <w:r>
+        <w:rPr>
+          <w:lang w:val="ru-RU"/>
+        </w:rPr>
+        <w:t xml:space="preserve"> </w:t>
+      </w:r>
+      <w:r>
+        <w:t>class</w:t>
+      </w:r>
+      <w:r>
+        <w:rPr>
+          <w:lang w:val="ru-RU"/>
+        </w:rPr>
+        <w:t xml:space="preserve"> </w:t>
+      </w:r>
+      <w:r>
+        <w:rPr>
+          <w:b/>
+        </w:rPr>
+        <w:t>Lp</w:t>
+      </w:r>
+    </w:p>
+    <w:p>
+      <w:pPr>
+        <w:pStyle w:val="a"/>
+      </w:pPr>
+      <w:r>
+        <w:t>{</w:t>
+      </w:r>
+    </w:p>
+    <w:p>
+      <w:pPr>
+        <w:pStyle w:val="a"/>
+        <w:rPr>
+          <w:lang w:val="ru-RU"/>
+        </w:rPr>
+      </w:pPr>
+      <w:r>
+        <w:t xml:space="preserve">  ...</w:t>
+      </w:r>
+    </w:p>
+    <w:p>
+      <w:pPr>
+        <w:pStyle w:val="a"/>
+      </w:pPr>
+      <w:r>
+        <w:t xml:space="preserve">  public static LpsParser </w:t>
+      </w:r>
+      <w:r>
+        <w:rPr>
+          <w:b/>
+        </w:rPr>
+        <w:t>Id</w:t>
+      </w:r>
+      <w:r>
+        <w:t>(this LpsParser parser, string id)</w:t>
+      </w:r>
+    </w:p>
+    <w:p>
+      <w:pPr>
+        <w:pStyle w:val="a"/>
+      </w:pPr>
+      <w:r>
+        <w:t xml:space="preserve">  {</w:t>
+      </w:r>
+    </w:p>
+    <w:p>
+      <w:pPr>
+        <w:pStyle w:val="a"/>
+      </w:pPr>
+      <w:r>
+        <w:t xml:space="preserve">    return (text) =&gt; { var res = parser(text); res.Id = id; return res;};</w:t>
+      </w:r>
+    </w:p>
+    <w:p>
+      <w:pPr>
+        <w:pStyle w:val="a"/>
+      </w:pPr>
+      <w:r>
+        <w:t xml:space="preserve">  }</w:t>
+      </w:r>
+    </w:p>
+    <w:p>
+      <w:pPr>
+        <w:pStyle w:val="a"/>
+      </w:pPr>
+      <w:r>
+        <w:t xml:space="preserve">  public static LpmParser </w:t>
+      </w:r>
+      <w:r>
+        <w:rPr>
+          <w:b/>
+        </w:rPr>
+        <w:t>Id</w:t>
+      </w:r>
+      <w:r>
+        <w:t>(this LpmParser parser, string id)</w:t>
+      </w:r>
+    </w:p>
+    <w:p>
+      <w:pPr>
+        <w:pStyle w:val="a"/>
+      </w:pPr>
+      <w:r>
+        <w:t xml:space="preserve">  {</w:t>
+      </w:r>
+    </w:p>
+    <w:p>
+      <w:pPr>
+        <w:pStyle w:val="a"/>
+      </w:pPr>
+      <w:r>
+        <w:t xml:space="preserve">    return (text) =&gt; Id(parser, text, id);</w:t>
+      </w:r>
+    </w:p>
+    <w:p>
+      <w:pPr>
+        <w:pStyle w:val="a"/>
+        <w:rPr>
+          <w:lang w:val="ru-RU"/>
+        </w:rPr>
+      </w:pPr>
+      <w:r>
+        <w:t xml:space="preserve">  }</w:t>
+      </w:r>
+    </w:p>
+    <w:p>
+      <w:pPr>
+        <w:pStyle w:val="a"/>
+      </w:pPr>
+      <w:r>
+        <w:t xml:space="preserve">  private static IEnumerable&lt;LpNode&gt; </w:t>
+      </w:r>
+      <w:r>
+        <w:t>Id</w:t>
+      </w:r>
+      <w:r>
+        <w:t>(LpmParser parser, LpText text, string id)</w:t>
+      </w:r>
+    </w:p>
+    <w:p>
+      <w:pPr>
+        <w:pStyle w:val="a"/>
+      </w:pPr>
+      <w:r>
+        <w:t xml:space="preserve">  {</w:t>
+      </w:r>
+    </w:p>
+    <w:p>
+      <w:pPr>
+        <w:pStyle w:val="a"/>
+      </w:pPr>
+      <w:r>
+        <w:t xml:space="preserve">    foreach (var r in parser(text))</w:t>
+      </w:r>
+    </w:p>
+    <w:p>
+      <w:pPr>
+        <w:pStyle w:val="a"/>
+      </w:pPr>
+      <w:r>
+        <w:t xml:space="preserve">    {</w:t>
+      </w:r>
+    </w:p>
+    <w:p>
+      <w:pPr>
+        <w:pStyle w:val="a"/>
+      </w:pPr>
+      <w:r>
+        <w:t xml:space="preserve">      r.Id = id; yield return r;</w:t>
+      </w:r>
+    </w:p>
+    <w:p>
+      <w:pPr>
+        <w:pStyle w:val="a"/>
+      </w:pPr>
+      <w:r>
+        <w:t xml:space="preserve">    }</w:t>
+      </w:r>
+    </w:p>
+    <w:p>
+      <w:pPr>
+        <w:pStyle w:val="a"/>
+      </w:pPr>
+      <w:r>
+        <w:t xml:space="preserve">  }</w:t>
+      </w:r>
+    </w:p>
+    <w:p>
+      <w:pPr>
+        <w:pStyle w:val="a"/>
+      </w:pPr>
+      <w:r>
+        <w:t xml:space="preserve">  ...</w:t>
+      </w:r>
+    </w:p>
+    <w:p>
+      <w:pPr>
+        <w:pStyle w:val="a"/>
+      </w:pPr>
+      <w:r>
+        <w:t>}</w:t>
+      </w:r>
+    </w:p>
+    <w:p>
+      <w:r>
+        <w:t xml:space="preserve">Id combinator parser wraps a call to assign an ID result and that's all. </w:t>
+      </w:r>
+    </w:p>
+    <w:p>
+      <w:r>
+        <w:t>Next, try to take advantage of all this more than life example parse numbers written in scientific notation:</w:t>
+      </w:r>
+      <w:r>
+        <w:t xml:space="preserve"> </w:t>
+      </w:r>
+    </w:p>
+    <w:p>
+      <w:pPr>
+        <w:pStyle w:val="a"/>
+        <w:rPr>
+          <w:lang w:val="ru-RU"/>
+        </w:rPr>
+      </w:pPr>
+      <w:r>
+        <w:t xml:space="preserve">// </w:t>
+      </w:r>
+      <w:r>
+        <w:rPr>
+          <w:lang w:val="ru-RU"/>
+        </w:rPr>
+        <w:t>parser numbers</w:t>
+      </w:r>
+    </w:p>
+    <w:p>
+      <w:pPr>
+        <w:pStyle w:val="a"/>
+        <w:rPr>
+          <w:lang w:val="ru-RU"/>
+        </w:rPr>
+      </w:pPr>
+      <w:r>
+        <w:rPr>
+          <w:lang w:val="ru-RU"/>
+        </w:rPr>
+        <w:t xml:space="preserve">public LpmParser </w:t>
+      </w:r>
+      <w:r>
+        <w:rPr>
+          <w:b/>
+          <w:lang w:val="ru-RU"/>
+        </w:rPr>
+        <w:t>ScientificNumberParser</w:t>
+      </w:r>
+      <w:r>
+        <w:rPr>
+          <w:lang w:val="ru-RU"/>
+        </w:rPr>
+        <w:t>()</w:t>
+      </w:r>
+    </w:p>
+    <w:p>
+      <w:pPr>
+        <w:pStyle w:val="a"/>
+        <w:rPr>
+          <w:lang w:val="ru-RU"/>
+        </w:rPr>
+      </w:pPr>
+      <w:r>
+        <w:rPr>
+          <w:lang w:val="ru-RU"/>
+        </w:rPr>
         <w:lastRenderedPageBreak/>
-        <w:t xml:space="preserve">  </w:t>
-      </w:r>
-      <w:r>
-        <w:t>}</w:t>
-      </w:r>
-    </w:p>
-    <w:p>
-      <w:pPr>
-        <w:pStyle w:val="a"/>
-      </w:pPr>
-      <w:r>
-        <w:rPr>
-          <w:lang w:val="ru-RU"/>
-        </w:rPr>
-        <w:t xml:space="preserve">  </w:t>
-      </w:r>
-      <w:r>
-        <w:t xml:space="preserve">public IEnumerable&lt;LpNode&gt; </w:t>
-      </w:r>
-      <w:r>
-        <w:rPr>
-          <w:b/>
-        </w:rPr>
-        <w:t>Select</w:t>
-      </w:r>
-      <w:r>
-        <w:t>(string id)</w:t>
-      </w:r>
-    </w:p>
-    <w:p>
-      <w:pPr>
-        <w:pStyle w:val="a"/>
-      </w:pPr>
-      <w:r>
-        <w:rPr>
-          <w:lang w:val="ru-RU"/>
-        </w:rPr>
-        <w:t xml:space="preserve">  </w:t>
-      </w:r>
-      <w:r>
-        <w:t>{</w:t>
-      </w:r>
-    </w:p>
-    <w:p>
-      <w:pPr>
-        <w:pStyle w:val="a"/>
-      </w:pPr>
-      <w:r>
-        <w:rPr>
-          <w:lang w:val="ru-RU"/>
-        </w:rPr>
-        <w:t xml:space="preserve">    </w:t>
-      </w:r>
-      <w:r>
-        <w:t>return LpNode.Select(new[] { this }, id);</w:t>
-      </w:r>
-    </w:p>
-    <w:p>
-      <w:pPr>
-        <w:pStyle w:val="a"/>
-        <w:rPr>
-          <w:lang w:val="ru-RU"/>
-        </w:rPr>
-      </w:pPr>
-      <w:r>
-        <w:rPr>
-          <w:lang w:val="ru-RU"/>
-        </w:rPr>
-        <w:t xml:space="preserve">  </w:t>
-      </w:r>
-      <w:r>
-        <w:rPr>
-          <w:lang w:val="ru-RU"/>
-        </w:rPr>
-        <w:t xml:space="preserve">} </w:t>
-      </w:r>
-    </w:p>
-    <w:p>
-      <w:pPr>
-        <w:pStyle w:val="a"/>
-        <w:rPr>
-          <w:lang w:val="ru-RU"/>
-        </w:rPr>
-      </w:pPr>
-      <w:r>
-        <w:rPr>
-          <w:lang w:val="ru-RU"/>
-        </w:rPr>
-        <w:t>}</w:t>
-      </w:r>
-    </w:p>
-    <w:p>
-      <w:r>
-        <w:t xml:space="preserve">We've added just one Id field and that's all we ever need. There was also added a helper function to search for Select node identifier. </w:t>
-      </w:r>
-    </w:p>
-    <w:p>
-      <w:r>
-        <w:t>Now we need some universal mechanism that will mark the nodes of the tree. Perfectly suitable for this specific combinator:</w:t>
-      </w:r>
-    </w:p>
-    <w:p>
-      <w:pPr>
-        <w:pStyle w:val="a"/>
-        <w:rPr>
-          <w:lang w:val="ru-RU"/>
-        </w:rPr>
-      </w:pPr>
-      <w:r>
-        <w:t>public</w:t>
-      </w:r>
-      <w:r>
-        <w:rPr>
-          <w:lang w:val="ru-RU"/>
-        </w:rPr>
-        <w:t xml:space="preserve"> </w:t>
-      </w:r>
-      <w:r>
-        <w:t>static</w:t>
-      </w:r>
-      <w:r>
-        <w:rPr>
-          <w:lang w:val="ru-RU"/>
-        </w:rPr>
-        <w:t xml:space="preserve"> </w:t>
-      </w:r>
-      <w:r>
-        <w:t>partial</w:t>
-      </w:r>
-      <w:r>
-        <w:rPr>
-          <w:lang w:val="ru-RU"/>
-        </w:rPr>
-        <w:t xml:space="preserve"> </w:t>
-      </w:r>
-      <w:r>
-        <w:t>class</w:t>
-      </w:r>
-      <w:r>
-        <w:rPr>
-          <w:lang w:val="ru-RU"/>
-        </w:rPr>
-        <w:t xml:space="preserve"> </w:t>
-      </w:r>
-      <w:r>
-        <w:rPr>
-          <w:b/>
-        </w:rPr>
-        <w:t>Lp</w:t>
-      </w:r>
-    </w:p>
-    <w:p>
-      <w:pPr>
-        <w:pStyle w:val="a"/>
-      </w:pPr>
-      <w:r>
-        <w:t>{</w:t>
-      </w:r>
-    </w:p>
-    <w:p>
-      <w:pPr>
-        <w:pStyle w:val="a"/>
-        <w:rPr>
-          <w:lang w:val="ru-RU"/>
-        </w:rPr>
-      </w:pPr>
-      <w:r>
-        <w:t xml:space="preserve">  ...</w:t>
-      </w:r>
-    </w:p>
-    <w:p>
-      <w:pPr>
-        <w:pStyle w:val="a"/>
-      </w:pPr>
-      <w:r>
-        <w:t xml:space="preserve">  public static LpsParser </w:t>
-      </w:r>
-      <w:r>
-        <w:rPr>
-          <w:b/>
-        </w:rPr>
-        <w:t>Id</w:t>
-      </w:r>
-      <w:r>
-        <w:t>(this LpsParser parser, string id)</w:t>
-      </w:r>
-    </w:p>
-    <w:p>
-      <w:pPr>
-        <w:pStyle w:val="a"/>
-      </w:pPr>
-      <w:r>
-        <w:t xml:space="preserve">  {</w:t>
-      </w:r>
-    </w:p>
-    <w:p>
-      <w:pPr>
-        <w:pStyle w:val="a"/>
-      </w:pPr>
-      <w:r>
-        <w:t xml:space="preserve">    return (text) =&gt; { var res = parser(text); res.Id = id; return res;};</w:t>
-      </w:r>
-    </w:p>
-    <w:p>
-      <w:pPr>
-        <w:pStyle w:val="a"/>
-      </w:pPr>
-      <w:r>
-        <w:t xml:space="preserve">  }</w:t>
-      </w:r>
-    </w:p>
-    <w:p>
-      <w:pPr>
-        <w:pStyle w:val="a"/>
-      </w:pPr>
-      <w:r>
-        <w:t xml:space="preserve">  public static LpmParser </w:t>
-      </w:r>
-      <w:r>
-        <w:rPr>
-          <w:b/>
-        </w:rPr>
-        <w:t>Id</w:t>
-      </w:r>
-      <w:r>
-        <w:t>(this LpmParser parser, string id)</w:t>
-      </w:r>
-    </w:p>
-    <w:p>
-      <w:pPr>
-        <w:pStyle w:val="a"/>
-      </w:pPr>
-      <w:r>
-        <w:t xml:space="preserve">  {</w:t>
-      </w:r>
-    </w:p>
-    <w:p>
-      <w:pPr>
-        <w:pStyle w:val="a"/>
-      </w:pPr>
-      <w:r>
-        <w:t xml:space="preserve">    return (text) =&gt; Id(parser, text, id);</w:t>
-      </w:r>
-    </w:p>
-    <w:p>
-      <w:pPr>
-        <w:pStyle w:val="a"/>
-        <w:rPr>
-          <w:lang w:val="ru-RU"/>
-        </w:rPr>
-      </w:pPr>
-      <w:r>
-        <w:t xml:space="preserve">  }</w:t>
-      </w:r>
-    </w:p>
-    <w:p>
-      <w:pPr>
-        <w:pStyle w:val="a"/>
-      </w:pPr>
-      <w:r>
-        <w:t xml:space="preserve">  private static IEnumerable&lt;LpNode&gt; </w:t>
-      </w:r>
-      <w:r>
-        <w:t>Id</w:t>
-      </w:r>
-      <w:r>
-        <w:t>(LpmParser parser, LpText text, string id)</w:t>
-      </w:r>
-    </w:p>
-    <w:p>
-      <w:pPr>
-        <w:pStyle w:val="a"/>
-      </w:pPr>
-      <w:r>
-        <w:t xml:space="preserve">  {</w:t>
-      </w:r>
-    </w:p>
-    <w:p>
-      <w:pPr>
-        <w:pStyle w:val="a"/>
-      </w:pPr>
-      <w:r>
-        <w:t xml:space="preserve">    foreach (var r in parser(text))</w:t>
-      </w:r>
-    </w:p>
-    <w:p>
-      <w:pPr>
-        <w:pStyle w:val="a"/>
-      </w:pPr>
-      <w:r>
-        <w:t xml:space="preserve">    {</w:t>
-      </w:r>
-    </w:p>
-    <w:p>
-      <w:pPr>
-        <w:pStyle w:val="a"/>
-      </w:pPr>
-      <w:r>
-        <w:t xml:space="preserve">      r.Id = id; yield return r;</w:t>
-      </w:r>
-    </w:p>
-    <w:p>
-      <w:pPr>
-        <w:pStyle w:val="a"/>
-      </w:pPr>
-      <w:r>
-        <w:t xml:space="preserve">    }</w:t>
-      </w:r>
-    </w:p>
-    <w:p>
-      <w:pPr>
-        <w:pStyle w:val="a"/>
-      </w:pPr>
-      <w:r>
-        <w:t xml:space="preserve">  }</w:t>
-      </w:r>
-    </w:p>
-    <w:p>
-      <w:pPr>
-        <w:pStyle w:val="a"/>
-      </w:pPr>
-      <w:r>
-        <w:t xml:space="preserve">  ...</w:t>
-      </w:r>
-    </w:p>
-    <w:p>
-      <w:pPr>
-        <w:pStyle w:val="a"/>
-      </w:pPr>
-      <w:r>
-        <w:t>}</w:t>
-      </w:r>
-    </w:p>
-    <w:p>
-      <w:r>
-        <w:t xml:space="preserve">Id combinator parser wraps a call to assign an ID result and that's all. </w:t>
-      </w:r>
-    </w:p>
-    <w:p>
-      <w:r>
-        <w:t>Next, try to take advantage of all this more than life example parse numbers written in scientific notation:</w:t>
-      </w:r>
-      <w:r>
-        <w:t xml:space="preserve"> </w:t>
-      </w:r>
-    </w:p>
-    <w:p>
-      <w:pPr>
-        <w:pStyle w:val="a"/>
-        <w:rPr>
-          <w:lang w:val="ru-RU"/>
-        </w:rPr>
-      </w:pPr>
-      <w:r>
-        <w:t xml:space="preserve">// </w:t>
-      </w:r>
-      <w:r>
-        <w:rPr>
-          <w:lang w:val="ru-RU"/>
-        </w:rPr>
-        <w:t>parser numbers</w:t>
-      </w:r>
-    </w:p>
-    <w:p>
-      <w:pPr>
-        <w:pStyle w:val="a"/>
-        <w:rPr>
-          <w:lang w:val="ru-RU"/>
-        </w:rPr>
-      </w:pPr>
-      <w:r>
-        <w:rPr>
-          <w:lang w:val="ru-RU"/>
-        </w:rPr>
-        <w:t xml:space="preserve">public LpmParser </w:t>
-      </w:r>
-      <w:r>
-        <w:rPr>
-          <w:b/>
-          <w:lang w:val="ru-RU"/>
-        </w:rPr>
-        <w:t>ScientificNumberParser</w:t>
-      </w:r>
-      <w:r>
-        <w:rPr>
-          <w:lang w:val="ru-RU"/>
-        </w:rPr>
-        <w:t>()</w:t>
-      </w:r>
-    </w:p>
-    <w:p>
-      <w:pPr>
-        <w:pStyle w:val="a"/>
-        <w:rPr>
-          <w:lang w:val="ru-RU"/>
-        </w:rPr>
-      </w:pPr>
-      <w:r>
-        <w:rPr>
-          <w:lang w:val="ru-RU"/>
-        </w:rPr>
         <w:t>{</w:t>
       </w:r>
     </w:p>
@@ -8880,7 +8931,7 @@
     </w:p>
     <w:p>
       <w:pPr>
-        <w:pStyle w:val="Kop2"/>
+        <w:pStyle w:val="Heading2"/>
       </w:pPr>
       <w:r>
         <w:t>monad</w:t>
@@ -9057,8 +9108,8 @@
 </file>
 
 <file path=word/numbering.xml><?xml version="1.0" encoding="utf-8"?>
-<w:numbering xmlns:wpc="http://schemas.microsoft.com/office/word/2010/wordprocessingCanvas" xmlns:mc="http://schemas.openxmlformats.org/markup-compatibility/2006" xmlns:o="urn:schemas-microsoft-com:office:office" xmlns:r="http://schemas.openxmlformats.org/officeDocument/2006/relationships" xmlns:m="http://schemas.openxmlformats.org/officeDocument/2006/math" xmlns:v="urn:schemas-microsoft-com:vml" xmlns:wp14="http://schemas.microsoft.com/office/word/2010/wordprocessingDrawing" xmlns:wp="http://schemas.openxmlformats.org/drawingml/2006/wordprocessingDrawing" xmlns:w10="urn:schemas-microsoft-com:office:word" xmlns:w="http://schemas.openxmlformats.org/wordprocessingml/2006/main" xmlns:w14="http://schemas.microsoft.com/office/word/2010/wordml" xmlns:w15="http://schemas.microsoft.com/office/word/2012/wordml" xmlns:wpg="http://schemas.microsoft.com/office/word/2010/wordprocessingGroup" xmlns:wpi="http://schemas.microsoft.com/office/word/2010/wordprocessingInk" xmlns:wne="http://schemas.microsoft.com/office/word/2006/wordml" xmlns:wps="http://schemas.microsoft.com/office/word/2010/wordprocessingShape" mc:Ignorable="w14 w15 wp14">
-  <w:abstractNum w:abstractNumId="0">
+<w:numbering xmlns:wpc="http://schemas.microsoft.com/office/word/2010/wordprocessingCanvas" xmlns:cx="http://schemas.microsoft.com/office/drawing/2014/chartex" xmlns:cx1="http://schemas.microsoft.com/office/drawing/2015/9/8/chartex" xmlns:cx2="http://schemas.microsoft.com/office/drawing/2015/10/21/chartex" xmlns:cx3="http://schemas.microsoft.com/office/drawing/2016/5/9/chartex" xmlns:cx4="http://schemas.microsoft.com/office/drawing/2016/5/10/chartex" xmlns:cx5="http://schemas.microsoft.com/office/drawing/2016/5/11/chartex" xmlns:cx6="http://schemas.microsoft.com/office/drawing/2016/5/12/chartex" xmlns:cx7="http://schemas.microsoft.com/office/drawing/2016/5/13/chartex" xmlns:cx8="http://schemas.microsoft.com/office/drawing/2016/5/14/chartex" xmlns:mc="http://schemas.openxmlformats.org/markup-compatibility/2006" xmlns:aink="http://schemas.microsoft.com/office/drawing/2016/ink" xmlns:am3d="http://schemas.microsoft.com/office/drawing/2017/model3d" xmlns:o="urn:schemas-microsoft-com:office:office" xmlns:r="http://schemas.openxmlformats.org/officeDocument/2006/relationships" xmlns:m="http://schemas.openxmlformats.org/officeDocument/2006/math" xmlns:v="urn:schemas-microsoft-com:vml" xmlns:wp14="http://schemas.microsoft.com/office/word/2010/wordprocessingDrawing" xmlns:wp="http://schemas.openxmlformats.org/drawingml/2006/wordprocessingDrawing" xmlns:w10="urn:schemas-microsoft-com:office:word" xmlns:w="http://schemas.openxmlformats.org/wordprocessingml/2006/main" xmlns:w14="http://schemas.microsoft.com/office/word/2010/wordml" xmlns:w15="http://schemas.microsoft.com/office/word/2012/wordml" xmlns:w16cex="http://schemas.microsoft.com/office/word/2018/wordml/cex" xmlns:w16cid="http://schemas.microsoft.com/office/word/2016/wordml/cid" xmlns:w16="http://schemas.microsoft.com/office/word/2018/wordml" xmlns:w16sdtdh="http://schemas.microsoft.com/office/word/2020/wordml/sdtdatahash" xmlns:w16se="http://schemas.microsoft.com/office/word/2015/wordml/symex" xmlns:wpg="http://schemas.microsoft.com/office/word/2010/wordprocessingGroup" xmlns:wpi="http://schemas.microsoft.com/office/word/2010/wordprocessingInk" xmlns:wne="http://schemas.microsoft.com/office/word/2006/wordml" xmlns:wps="http://schemas.microsoft.com/office/word/2010/wordprocessingShape" mc:Ignorable="w14 w15 w16se w16cid w16 w16cex w16sdtdh wp14">
+  <w:abstractNum w:abstractNumId="0" w15:restartNumberingAfterBreak="0">
     <w:nsid w:val="070334CD"/>
     <w:multiLevelType w:val="hybridMultilevel"/>
     <w:tmpl w:val="D8BC2DD4"/>
@@ -9171,7 +9222,7 @@
       </w:rPr>
     </w:lvl>
   </w:abstractNum>
-  <w:abstractNum w:abstractNumId="1">
+  <w:abstractNum w:abstractNumId="1" w15:restartNumberingAfterBreak="0">
     <w:nsid w:val="0821137E"/>
     <w:multiLevelType w:val="hybridMultilevel"/>
     <w:tmpl w:val="14D6BD16"/>
@@ -9284,7 +9335,7 @@
       </w:rPr>
     </w:lvl>
   </w:abstractNum>
-  <w:abstractNum w:abstractNumId="2">
+  <w:abstractNum w:abstractNumId="2" w15:restartNumberingAfterBreak="0">
     <w:nsid w:val="0BE618A8"/>
     <w:multiLevelType w:val="hybridMultilevel"/>
     <w:tmpl w:val="86F62FD4"/>
@@ -9373,7 +9424,7 @@
       </w:pPr>
     </w:lvl>
   </w:abstractNum>
-  <w:abstractNum w:abstractNumId="3">
+  <w:abstractNum w:abstractNumId="3" w15:restartNumberingAfterBreak="0">
     <w:nsid w:val="23727EE0"/>
     <w:multiLevelType w:val="hybridMultilevel"/>
     <w:tmpl w:val="396A02FA"/>
@@ -9459,7 +9510,7 @@
       </w:pPr>
     </w:lvl>
   </w:abstractNum>
-  <w:abstractNum w:abstractNumId="4">
+  <w:abstractNum w:abstractNumId="4" w15:restartNumberingAfterBreak="0">
     <w:nsid w:val="241439AE"/>
     <w:multiLevelType w:val="hybridMultilevel"/>
     <w:tmpl w:val="E9CCE21C"/>
@@ -9545,7 +9596,7 @@
       </w:pPr>
     </w:lvl>
   </w:abstractNum>
-  <w:abstractNum w:abstractNumId="5">
+  <w:abstractNum w:abstractNumId="5" w15:restartNumberingAfterBreak="0">
     <w:nsid w:val="5CF855F9"/>
     <w:multiLevelType w:val="hybridMultilevel"/>
     <w:tmpl w:val="35E84EC6"/>
@@ -9656,7 +9707,7 @@
 </file>
 
 <file path=word/styles.xml><?xml version="1.0" encoding="utf-8"?>
-<w:styles xmlns:mc="http://schemas.openxmlformats.org/markup-compatibility/2006" xmlns:r="http://schemas.openxmlformats.org/officeDocument/2006/relationships" xmlns:w="http://schemas.openxmlformats.org/wordprocessingml/2006/main" xmlns:w14="http://schemas.microsoft.com/office/word/2010/wordml" xmlns:w15="http://schemas.microsoft.com/office/word/2012/wordml" mc:Ignorable="w14 w15">
+<w:styles xmlns:mc="http://schemas.openxmlformats.org/markup-compatibility/2006" xmlns:r="http://schemas.openxmlformats.org/officeDocument/2006/relationships" xmlns:w="http://schemas.openxmlformats.org/wordprocessingml/2006/main" xmlns:w14="http://schemas.microsoft.com/office/word/2010/wordml" xmlns:w15="http://schemas.microsoft.com/office/word/2012/wordml" xmlns:w16cex="http://schemas.microsoft.com/office/word/2018/wordml/cex" xmlns:w16cid="http://schemas.microsoft.com/office/word/2016/wordml/cid" xmlns:w16="http://schemas.microsoft.com/office/word/2018/wordml" xmlns:w16sdtdh="http://schemas.microsoft.com/office/word/2020/wordml/sdtdatahash" xmlns:w16se="http://schemas.microsoft.com/office/word/2015/wordml/symex" mc:Ignorable="w14 w15 w16se w16cid w16 w16cex w16sdtdh">
   <w:docDefaults>
     <w:rPrDefault>
       <w:rPr>
@@ -9672,7 +9723,7 @@
       </w:pPr>
     </w:pPrDefault>
   </w:docDefaults>
-  <w:latentStyles w:defLockedState="0" w:defUIPriority="99" w:defSemiHidden="0" w:defUnhideWhenUsed="0" w:defQFormat="0" w:count="371">
+  <w:latentStyles w:defLockedState="0" w:defUIPriority="99" w:defSemiHidden="0" w:defUnhideWhenUsed="0" w:defQFormat="0" w:count="376">
     <w:lsdException w:name="Normal" w:uiPriority="0" w:qFormat="1"/>
     <w:lsdException w:name="heading 1" w:uiPriority="9" w:qFormat="1"/>
     <w:lsdException w:name="heading 2" w:semiHidden="1" w:uiPriority="9" w:unhideWhenUsed="1" w:qFormat="1"/>
@@ -9778,7 +9829,6 @@
     <w:lsdException w:name="HTML Sample" w:semiHidden="1" w:unhideWhenUsed="1"/>
     <w:lsdException w:name="HTML Typewriter" w:semiHidden="1" w:unhideWhenUsed="1"/>
     <w:lsdException w:name="HTML Variable" w:semiHidden="1" w:unhideWhenUsed="1"/>
-    <w:lsdException w:name="Normal Table" w:semiHidden="1" w:unhideWhenUsed="1"/>
     <w:lsdException w:name="annotation subject" w:semiHidden="1" w:unhideWhenUsed="1"/>
     <w:lsdException w:name="No List" w:semiHidden="1" w:unhideWhenUsed="1"/>
     <w:lsdException w:name="Outline List 1" w:semiHidden="1" w:unhideWhenUsed="1"/>
@@ -9821,11 +9871,8 @@
     <w:lsdException w:name="Table Contemporary" w:semiHidden="1" w:unhideWhenUsed="1"/>
     <w:lsdException w:name="Table Elegant" w:semiHidden="1" w:unhideWhenUsed="1"/>
     <w:lsdException w:name="Table Professional" w:semiHidden="1" w:unhideWhenUsed="1"/>
-    <w:lsdException w:name="Table Subtle 1" w:semiHidden="1" w:unhideWhenUsed="1"/>
     <w:lsdException w:name="Table Subtle 2" w:semiHidden="1" w:unhideWhenUsed="1"/>
     <w:lsdException w:name="Table Web 1" w:semiHidden="1" w:unhideWhenUsed="1"/>
-    <w:lsdException w:name="Table Web 2" w:semiHidden="1" w:unhideWhenUsed="1"/>
-    <w:lsdException w:name="Table Web 3" w:semiHidden="1" w:unhideWhenUsed="1"/>
     <w:lsdException w:name="Balloon Text" w:semiHidden="1" w:unhideWhenUsed="1"/>
     <w:lsdException w:name="Table Grid" w:uiPriority="59"/>
     <w:lsdException w:name="Table Theme" w:semiHidden="1" w:unhideWhenUsed="1"/>
@@ -10044,8 +10091,13 @@
     <w:lsdException w:name="List Table 5 Dark Accent 6" w:uiPriority="50"/>
     <w:lsdException w:name="List Table 6 Colorful Accent 6" w:uiPriority="51"/>
     <w:lsdException w:name="List Table 7 Colorful Accent 6" w:uiPriority="52"/>
+    <w:lsdException w:name="Mention" w:semiHidden="1" w:unhideWhenUsed="1"/>
+    <w:lsdException w:name="Smart Hyperlink" w:semiHidden="1" w:unhideWhenUsed="1"/>
+    <w:lsdException w:name="Hashtag" w:semiHidden="1" w:unhideWhenUsed="1"/>
+    <w:lsdException w:name="Unresolved Mention" w:semiHidden="1" w:unhideWhenUsed="1"/>
+    <w:lsdException w:name="Smart Link" w:semiHidden="1" w:unhideWhenUsed="1"/>
   </w:latentStyles>
-  <w:style w:type="paragraph" w:default="1" w:styleId="Standaard">
+  <w:style w:type="paragraph" w:default="1" w:styleId="Normal">
     <w:name w:val="Normal"/>
     <w:qFormat/>
     <w:rsid w:val="00C9388D"/>
@@ -10053,11 +10105,11 @@
       <w:spacing w:before="240" w:after="0" w:line="240" w:lineRule="auto"/>
     </w:pPr>
   </w:style>
-  <w:style w:type="paragraph" w:styleId="Kop1">
+  <w:style w:type="paragraph" w:styleId="Heading1">
     <w:name w:val="heading 1"/>
-    <w:basedOn w:val="Standaard"/>
-    <w:next w:val="Standaard"/>
-    <w:link w:val="Kop1Char"/>
+    <w:basedOn w:val="Normal"/>
+    <w:next w:val="Normal"/>
+    <w:link w:val="Heading1Char"/>
     <w:uiPriority w:val="9"/>
     <w:qFormat/>
     <w:rsid w:val="009A6DA9"/>
@@ -10076,11 +10128,11 @@
       <w:szCs w:val="28"/>
     </w:rPr>
   </w:style>
-  <w:style w:type="paragraph" w:styleId="Kop2">
+  <w:style w:type="paragraph" w:styleId="Heading2">
     <w:name w:val="heading 2"/>
-    <w:basedOn w:val="Standaard"/>
-    <w:next w:val="Standaard"/>
-    <w:link w:val="Kop2Char"/>
+    <w:basedOn w:val="Normal"/>
+    <w:next w:val="Normal"/>
+    <w:link w:val="Heading2Char"/>
     <w:uiPriority w:val="9"/>
     <w:unhideWhenUsed/>
     <w:qFormat/>
@@ -10100,13 +10152,13 @@
       <w:szCs w:val="26"/>
     </w:rPr>
   </w:style>
-  <w:style w:type="character" w:default="1" w:styleId="Standaardalinea-lettertype">
+  <w:style w:type="character" w:default="1" w:styleId="DefaultParagraphFont">
     <w:name w:val="Default Paragraph Font"/>
     <w:uiPriority w:val="1"/>
     <w:semiHidden/>
     <w:unhideWhenUsed/>
   </w:style>
-  <w:style w:type="table" w:default="1" w:styleId="Standaardtabel">
+  <w:style w:type="table" w:default="1" w:styleId="TableNormal">
     <w:name w:val="Normal Table"/>
     <w:uiPriority w:val="99"/>
     <w:semiHidden/>
@@ -10121,16 +10173,16 @@
       </w:tblCellMar>
     </w:tblPr>
   </w:style>
-  <w:style w:type="numbering" w:default="1" w:styleId="Geenlijst">
+  <w:style w:type="numbering" w:default="1" w:styleId="NoList">
     <w:name w:val="No List"/>
     <w:uiPriority w:val="99"/>
     <w:semiHidden/>
     <w:unhideWhenUsed/>
   </w:style>
-  <w:style w:type="character" w:customStyle="1" w:styleId="Kop1Char">
-    <w:name w:val="Kop 1 Char"/>
-    <w:basedOn w:val="Standaardalinea-lettertype"/>
-    <w:link w:val="Kop1"/>
+  <w:style w:type="character" w:customStyle="1" w:styleId="Heading1Char">
+    <w:name w:val="Heading 1 Char"/>
+    <w:basedOn w:val="DefaultParagraphFont"/>
+    <w:link w:val="Heading1"/>
     <w:uiPriority w:val="9"/>
     <w:rsid w:val="009A6DA9"/>
     <w:rPr>
@@ -10142,7 +10194,7 @@
       <w:szCs w:val="28"/>
     </w:rPr>
   </w:style>
-  <w:style w:type="paragraph" w:styleId="Geenafstand">
+  <w:style w:type="paragraph" w:styleId="NoSpacing">
     <w:name w:val="No Spacing"/>
     <w:uiPriority w:val="1"/>
     <w:qFormat/>
@@ -10153,7 +10205,7 @@
   </w:style>
   <w:style w:type="paragraph" w:customStyle="1" w:styleId="a">
     <w:name w:val="СиШарп"/>
-    <w:basedOn w:val="Standaard"/>
+    <w:basedOn w:val="Normal"/>
     <w:link w:val="a0"/>
     <w:qFormat/>
     <w:rsid w:val="0096301C"/>
@@ -10179,9 +10231,9 @@
       <w:lang w:val="en-US"/>
     </w:rPr>
   </w:style>
-  <w:style w:type="paragraph" w:styleId="Lijstalinea">
+  <w:style w:type="paragraph" w:styleId="ListParagraph">
     <w:name w:val="List Paragraph"/>
-    <w:basedOn w:val="Standaard"/>
+    <w:basedOn w:val="Normal"/>
     <w:uiPriority w:val="34"/>
     <w:qFormat/>
     <w:rsid w:val="00B34C44"/>
@@ -10192,7 +10244,7 @@
   </w:style>
   <w:style w:type="character" w:customStyle="1" w:styleId="a0">
     <w:name w:val="СиШарп Знак"/>
-    <w:basedOn w:val="Standaardalinea-lettertype"/>
+    <w:basedOn w:val="DefaultParagraphFont"/>
     <w:link w:val="a"/>
     <w:rsid w:val="0096301C"/>
     <w:rPr>
@@ -10207,7 +10259,7 @@
   </w:style>
   <w:style w:type="paragraph" w:customStyle="1" w:styleId="a1">
     <w:name w:val="На заметку"/>
-    <w:basedOn w:val="Standaard"/>
+    <w:basedOn w:val="Normal"/>
     <w:link w:val="a2"/>
     <w:qFormat/>
     <w:rsid w:val="00B2730C"/>
@@ -10228,7 +10280,7 @@
   </w:style>
   <w:style w:type="character" w:customStyle="1" w:styleId="a2">
     <w:name w:val="На заметку Знак"/>
-    <w:basedOn w:val="Standaardalinea-lettertype"/>
+    <w:basedOn w:val="DefaultParagraphFont"/>
     <w:link w:val="a1"/>
     <w:rsid w:val="00B2730C"/>
     <w:rPr>
@@ -10236,10 +10288,10 @@
       <w:shd w:val="clear" w:color="auto" w:fill="E4EBF4"/>
     </w:rPr>
   </w:style>
-  <w:style w:type="character" w:customStyle="1" w:styleId="Kop2Char">
-    <w:name w:val="Kop 2 Char"/>
-    <w:basedOn w:val="Standaardalinea-lettertype"/>
-    <w:link w:val="Kop2"/>
+  <w:style w:type="character" w:customStyle="1" w:styleId="Heading2Char">
+    <w:name w:val="Heading 2 Char"/>
+    <w:basedOn w:val="DefaultParagraphFont"/>
+    <w:link w:val="Heading2"/>
     <w:uiPriority w:val="9"/>
     <w:rsid w:val="009A6DA9"/>
     <w:rPr>
@@ -10251,16 +10303,15 @@
       <w:szCs w:val="26"/>
     </w:rPr>
   </w:style>
-  <w:style w:type="table" w:styleId="Tabelraster">
+  <w:style w:type="table" w:styleId="TableGrid">
     <w:name w:val="Table Grid"/>
-    <w:basedOn w:val="Standaardtabel"/>
+    <w:basedOn w:val="TableNormal"/>
     <w:uiPriority w:val="59"/>
     <w:rsid w:val="00F51E32"/>
     <w:pPr>
       <w:spacing w:after="0" w:line="240" w:lineRule="auto"/>
     </w:pPr>
     <w:tblPr>
-      <w:tblInd w:w="0" w:type="dxa"/>
       <w:tblBorders>
         <w:top w:val="single" w:sz="4" w:space="0" w:color="auto"/>
         <w:left w:val="single" w:sz="4" w:space="0" w:color="auto"/>
@@ -10269,17 +10320,11 @@
         <w:insideH w:val="single" w:sz="4" w:space="0" w:color="auto"/>
         <w:insideV w:val="single" w:sz="4" w:space="0" w:color="auto"/>
       </w:tblBorders>
-      <w:tblCellMar>
-        <w:top w:w="0" w:type="dxa"/>
-        <w:left w:w="108" w:type="dxa"/>
-        <w:bottom w:w="0" w:type="dxa"/>
-        <w:right w:w="108" w:type="dxa"/>
-      </w:tblCellMar>
     </w:tblPr>
   </w:style>
   <w:style w:type="paragraph" w:customStyle="1" w:styleId="a3">
     <w:name w:val="Частное определение"/>
-    <w:basedOn w:val="Standaard"/>
+    <w:basedOn w:val="Normal"/>
     <w:link w:val="a4"/>
     <w:qFormat/>
     <w:rsid w:val="00B2730C"/>
@@ -10296,7 +10341,7 @@
   </w:style>
   <w:style w:type="character" w:customStyle="1" w:styleId="a4">
     <w:name w:val="Частное определение Знак"/>
-    <w:basedOn w:val="Standaardalinea-lettertype"/>
+    <w:basedOn w:val="DefaultParagraphFont"/>
     <w:link w:val="a3"/>
     <w:rsid w:val="00B2730C"/>
     <w:rPr>
@@ -10304,10 +10349,10 @@
       <w:shd w:val="clear" w:color="auto" w:fill="EEF4E4"/>
     </w:rPr>
   </w:style>
-  <w:style w:type="paragraph" w:styleId="Ballontekst">
+  <w:style w:type="paragraph" w:styleId="BalloonText">
     <w:name w:val="Balloon Text"/>
-    <w:basedOn w:val="Standaard"/>
-    <w:link w:val="BallontekstChar"/>
+    <w:basedOn w:val="Normal"/>
+    <w:link w:val="BalloonTextChar"/>
     <w:uiPriority w:val="99"/>
     <w:semiHidden/>
     <w:unhideWhenUsed/>
@@ -10321,10 +10366,10 @@
       <w:szCs w:val="16"/>
     </w:rPr>
   </w:style>
-  <w:style w:type="character" w:customStyle="1" w:styleId="BallontekstChar">
-    <w:name w:val="Ballontekst Char"/>
-    <w:basedOn w:val="Standaardalinea-lettertype"/>
-    <w:link w:val="Ballontekst"/>
+  <w:style w:type="character" w:customStyle="1" w:styleId="BalloonTextChar">
+    <w:name w:val="Balloon Text Char"/>
+    <w:basedOn w:val="DefaultParagraphFont"/>
+    <w:link w:val="BalloonText"/>
     <w:uiPriority w:val="99"/>
     <w:semiHidden/>
     <w:rsid w:val="007013B1"/>
@@ -10332,6 +10377,29 @@
       <w:rFonts w:ascii="Tahoma" w:hAnsi="Tahoma" w:cs="Tahoma"/>
       <w:sz w:val="16"/>
       <w:szCs w:val="16"/>
+    </w:rPr>
+  </w:style>
+  <w:style w:type="character" w:styleId="Hyperlink">
+    <w:name w:val="Hyperlink"/>
+    <w:basedOn w:val="DefaultParagraphFont"/>
+    <w:uiPriority w:val="99"/>
+    <w:unhideWhenUsed/>
+    <w:rsid w:val="00BF31DB"/>
+    <w:rPr>
+      <w:color w:val="0000FF" w:themeColor="hyperlink"/>
+      <w:u w:val="single"/>
+    </w:rPr>
+  </w:style>
+  <w:style w:type="character" w:styleId="UnresolvedMention">
+    <w:name w:val="Unresolved Mention"/>
+    <w:basedOn w:val="DefaultParagraphFont"/>
+    <w:uiPriority w:val="99"/>
+    <w:semiHidden/>
+    <w:unhideWhenUsed/>
+    <w:rsid w:val="00BF31DB"/>
+    <w:rPr>
+      <w:color w:val="605E5C"/>
+      <w:shd w:val="clear" w:color="auto" w:fill="E1DFDD"/>
     </w:rPr>
   </w:style>
 </w:styles>

</xml_diff>